<commit_message>
Reinforcement Learning | Train Smartcab to Drive | Udacity
codes and docs: Implementation of new features in the code.

solves: (reset), (update).
new implamentation: (set_current_state), (choose_action), (q_value),
(q_key).
questions solves: #1, #2
</commit_message>
<xml_diff>
--- a/report.docx
+++ b/report.docx
@@ -1877,10 +1877,13 @@
         <w:pBdr/>
         <w:contextualSpacing w:val="0"/>
         <w:jc w:val="both"/>
-        <w:rPr/>
-      </w:pPr>
-      <w:r>
-        <w:rPr>
+        <w:rPr>
+          <w:b w:val="1"/>
+        </w:rPr>
+      </w:pPr>
+      <w:r>
+        <w:rPr>
+          <w:b w:val="1"/>
           <w:rtl w:val="0"/>
         </w:rPr>
         <w:t xml:space="preserve">Observe o que você vê do comportamento do agente ao realizar ações aleatórias. O táxi­ inteligente eventualmente chega ao seu destino? Há outras observações interessantes a serem feitas?</w:t>
@@ -1910,97 +1913,34 @@
         <w:rPr>
           <w:rtl w:val="0"/>
         </w:rPr>
-      </w:r>
-    </w:p>
-    <w:p>
-      <w:pPr>
-        <w:pBdr/>
-        <w:contextualSpacing w:val="0"/>
-        <w:jc w:val="both"/>
-        <w:rPr/>
-      </w:pPr>
-      <w:r>
-        <w:rPr>
-          <w:rtl w:val="0"/>
-        </w:rPr>
-      </w:r>
-    </w:p>
-    <w:p>
-      <w:pPr>
-        <w:pBdr/>
-        <w:contextualSpacing w:val="0"/>
-        <w:jc w:val="both"/>
-        <w:rPr/>
-      </w:pPr>
-      <w:r>
-        <w:rPr>
-          <w:rtl w:val="0"/>
-        </w:rPr>
-      </w:r>
-    </w:p>
-    <w:p>
-      <w:pPr>
-        <w:pBdr/>
-        <w:contextualSpacing w:val="0"/>
-        <w:jc w:val="both"/>
-        <w:rPr/>
-      </w:pPr>
-      <w:r>
-        <w:rPr>
-          <w:rtl w:val="0"/>
-        </w:rPr>
-      </w:r>
-    </w:p>
-    <w:p>
-      <w:pPr>
-        <w:pBdr/>
-        <w:contextualSpacing w:val="0"/>
-        <w:jc w:val="both"/>
-        <w:rPr/>
-      </w:pPr>
-      <w:r>
-        <w:rPr>
-          <w:rtl w:val="0"/>
-        </w:rPr>
-      </w:r>
-    </w:p>
-    <w:p>
-      <w:pPr>
-        <w:pBdr/>
-        <w:contextualSpacing w:val="0"/>
-        <w:jc w:val="both"/>
-        <w:rPr/>
-      </w:pPr>
-      <w:r>
-        <w:rPr>
-          <w:rtl w:val="0"/>
-        </w:rPr>
-      </w:r>
-    </w:p>
-    <w:p>
-      <w:pPr>
-        <w:pBdr/>
-        <w:contextualSpacing w:val="0"/>
-        <w:jc w:val="both"/>
-        <w:rPr/>
-      </w:pPr>
-      <w:r>
-        <w:rPr>
-          <w:rtl w:val="0"/>
-        </w:rPr>
-      </w:r>
-    </w:p>
-    <w:p>
-      <w:pPr>
-        <w:pBdr/>
-        <w:contextualSpacing w:val="0"/>
-        <w:jc w:val="both"/>
-        <w:rPr/>
-      </w:pPr>
-      <w:r>
-        <w:rPr>
-          <w:rtl w:val="0"/>
-        </w:rPr>
+        <w:t xml:space="preserve">Percebi que o táxi parece ser dirigido por uma pessoa sem habilitação, já que ele não chega ao seu destino, onde ele não chega ao seu destino por se envolver em algum tipo de acidente ou cometer infrações. Percebi que para as 100 tentativas nenhuma delas chega ao seu destino. </w:t>
+      </w:r>
+    </w:p>
+    <w:p>
+      <w:pPr>
+        <w:pBdr/>
+        <w:contextualSpacing w:val="0"/>
+        <w:jc w:val="both"/>
+        <w:rPr/>
+      </w:pPr>
+      <w:r>
+        <w:rPr>
+          <w:rtl w:val="0"/>
+        </w:rPr>
+      </w:r>
+    </w:p>
+    <w:p>
+      <w:pPr>
+        <w:pBdr/>
+        <w:contextualSpacing w:val="0"/>
+        <w:jc w:val="both"/>
+        <w:rPr/>
+      </w:pPr>
+      <w:r>
+        <w:rPr>
+          <w:rtl w:val="0"/>
+        </w:rPr>
+        <w:t xml:space="preserve">Uma curiosidade que achei interessante e que se você reduzir o delay do modelo ele roda mais rápido, o que possibilita fazer melhores testes no modelo, já que o delay em 0.5 demora muito para rodar e você fica dependendo de esperar.</w:t>
       </w:r>
     </w:p>
     <w:p>
@@ -2412,377 +2352,151 @@
         <w:pBdr/>
         <w:contextualSpacing w:val="0"/>
         <w:jc w:val="both"/>
-        <w:rPr/>
-      </w:pPr>
-      <w:r>
-        <w:rPr>
-          <w:rtl w:val="0"/>
-        </w:rPr>
-        <w:t xml:space="preserve">Quais estados definidos por você são apropriados para modelar otáxi­inteligente e o ambiente? Por que você acredita que cada um desses estados sãoapropriados para esse problema?</w:t>
-      </w:r>
-    </w:p>
-    <w:p>
-      <w:pPr>
-        <w:pBdr/>
-        <w:contextualSpacing w:val="0"/>
-        <w:jc w:val="both"/>
-        <w:rPr/>
-      </w:pPr>
-      <w:r>
-        <w:rPr>
-          <w:rtl w:val="0"/>
-        </w:rPr>
-      </w:r>
-    </w:p>
-    <w:p>
-      <w:pPr>
-        <w:pBdr/>
-        <w:contextualSpacing w:val="0"/>
-        <w:jc w:val="both"/>
-        <w:rPr/>
-      </w:pPr>
-      <w:r>
-        <w:rPr>
-          <w:rtl w:val="0"/>
-        </w:rPr>
-      </w:r>
-    </w:p>
-    <w:p>
-      <w:pPr>
-        <w:pBdr/>
-        <w:contextualSpacing w:val="0"/>
-        <w:jc w:val="both"/>
-        <w:rPr/>
-      </w:pPr>
-      <w:r>
-        <w:rPr>
-          <w:rtl w:val="0"/>
-        </w:rPr>
-      </w:r>
-    </w:p>
-    <w:p>
-      <w:pPr>
-        <w:pBdr/>
-        <w:contextualSpacing w:val="0"/>
-        <w:jc w:val="both"/>
-        <w:rPr/>
-      </w:pPr>
-      <w:r>
-        <w:rPr>
-          <w:rtl w:val="0"/>
-        </w:rPr>
-      </w:r>
-    </w:p>
-    <w:p>
-      <w:pPr>
-        <w:pBdr/>
-        <w:contextualSpacing w:val="0"/>
-        <w:jc w:val="both"/>
-        <w:rPr/>
-      </w:pPr>
-      <w:r>
-        <w:rPr>
-          <w:rtl w:val="0"/>
-        </w:rPr>
-      </w:r>
-    </w:p>
-    <w:p>
-      <w:pPr>
-        <w:pBdr/>
-        <w:contextualSpacing w:val="0"/>
-        <w:jc w:val="both"/>
-        <w:rPr/>
-      </w:pPr>
-      <w:r>
-        <w:rPr>
-          <w:rtl w:val="0"/>
-        </w:rPr>
-      </w:r>
-    </w:p>
-    <w:p>
-      <w:pPr>
-        <w:pBdr/>
-        <w:contextualSpacing w:val="0"/>
-        <w:jc w:val="both"/>
-        <w:rPr/>
-      </w:pPr>
-      <w:r>
-        <w:rPr>
-          <w:rtl w:val="0"/>
-        </w:rPr>
-      </w:r>
-    </w:p>
-    <w:p>
-      <w:pPr>
-        <w:pBdr/>
-        <w:contextualSpacing w:val="0"/>
-        <w:jc w:val="both"/>
-        <w:rPr/>
-      </w:pPr>
-      <w:r>
-        <w:rPr>
-          <w:rtl w:val="0"/>
-        </w:rPr>
-      </w:r>
-    </w:p>
-    <w:p>
-      <w:pPr>
-        <w:pBdr/>
-        <w:contextualSpacing w:val="0"/>
-        <w:jc w:val="both"/>
-        <w:rPr/>
-      </w:pPr>
-      <w:r>
-        <w:rPr>
-          <w:rtl w:val="0"/>
-        </w:rPr>
-      </w:r>
-    </w:p>
-    <w:p>
-      <w:pPr>
-        <w:pBdr/>
-        <w:contextualSpacing w:val="0"/>
-        <w:jc w:val="both"/>
-        <w:rPr/>
-      </w:pPr>
-      <w:r>
-        <w:rPr>
-          <w:rtl w:val="0"/>
-        </w:rPr>
-      </w:r>
-    </w:p>
-    <w:p>
-      <w:pPr>
-        <w:pBdr/>
-        <w:contextualSpacing w:val="0"/>
-        <w:jc w:val="both"/>
-        <w:rPr/>
-      </w:pPr>
-      <w:r>
-        <w:rPr>
-          <w:rtl w:val="0"/>
-        </w:rPr>
-      </w:r>
-    </w:p>
-    <w:p>
-      <w:pPr>
-        <w:pBdr/>
-        <w:contextualSpacing w:val="0"/>
-        <w:jc w:val="both"/>
-        <w:rPr/>
-      </w:pPr>
-      <w:r>
-        <w:rPr>
-          <w:rtl w:val="0"/>
-        </w:rPr>
-      </w:r>
-    </w:p>
-    <w:p>
-      <w:pPr>
-        <w:pBdr/>
-        <w:contextualSpacing w:val="0"/>
-        <w:jc w:val="both"/>
-        <w:rPr/>
-      </w:pPr>
-      <w:r>
-        <w:rPr>
-          <w:rtl w:val="0"/>
-        </w:rPr>
-      </w:r>
-    </w:p>
-    <w:p>
-      <w:pPr>
-        <w:pBdr/>
-        <w:contextualSpacing w:val="0"/>
-        <w:jc w:val="both"/>
-        <w:rPr/>
-      </w:pPr>
-      <w:r>
-        <w:rPr>
-          <w:rtl w:val="0"/>
-        </w:rPr>
-      </w:r>
-    </w:p>
-    <w:p>
-      <w:pPr>
-        <w:pBdr/>
-        <w:contextualSpacing w:val="0"/>
-        <w:jc w:val="both"/>
-        <w:rPr/>
-      </w:pPr>
-      <w:r>
-        <w:rPr>
-          <w:rtl w:val="0"/>
-        </w:rPr>
-      </w:r>
-    </w:p>
-    <w:p>
-      <w:pPr>
-        <w:pBdr/>
-        <w:contextualSpacing w:val="0"/>
-        <w:jc w:val="both"/>
-        <w:rPr/>
-      </w:pPr>
-      <w:r>
-        <w:rPr>
-          <w:rtl w:val="0"/>
-        </w:rPr>
-      </w:r>
-    </w:p>
-    <w:p>
-      <w:pPr>
-        <w:pBdr/>
-        <w:contextualSpacing w:val="0"/>
-        <w:jc w:val="both"/>
-        <w:rPr/>
-      </w:pPr>
-      <w:r>
-        <w:rPr>
-          <w:rtl w:val="0"/>
-        </w:rPr>
-      </w:r>
-    </w:p>
-    <w:p>
-      <w:pPr>
-        <w:pBdr/>
-        <w:contextualSpacing w:val="0"/>
-        <w:jc w:val="both"/>
-        <w:rPr/>
-      </w:pPr>
-      <w:r>
-        <w:rPr>
-          <w:rtl w:val="0"/>
-        </w:rPr>
-      </w:r>
-    </w:p>
-    <w:p>
-      <w:pPr>
-        <w:pBdr/>
-        <w:contextualSpacing w:val="0"/>
-        <w:jc w:val="both"/>
-        <w:rPr/>
-      </w:pPr>
-      <w:r>
-        <w:rPr>
-          <w:rtl w:val="0"/>
-        </w:rPr>
-      </w:r>
-    </w:p>
-    <w:p>
-      <w:pPr>
-        <w:pBdr/>
-        <w:contextualSpacing w:val="0"/>
-        <w:jc w:val="both"/>
-        <w:rPr/>
-      </w:pPr>
-      <w:r>
-        <w:rPr>
-          <w:rtl w:val="0"/>
-        </w:rPr>
-      </w:r>
-    </w:p>
-    <w:p>
-      <w:pPr>
-        <w:pBdr/>
-        <w:contextualSpacing w:val="0"/>
-        <w:jc w:val="both"/>
-        <w:rPr/>
-      </w:pPr>
-      <w:r>
-        <w:rPr>
-          <w:rtl w:val="0"/>
-        </w:rPr>
-      </w:r>
-    </w:p>
-    <w:p>
-      <w:pPr>
-        <w:pBdr/>
-        <w:contextualSpacing w:val="0"/>
-        <w:jc w:val="both"/>
-        <w:rPr/>
-      </w:pPr>
-      <w:r>
-        <w:rPr>
-          <w:rtl w:val="0"/>
-        </w:rPr>
-      </w:r>
-    </w:p>
-    <w:p>
-      <w:pPr>
-        <w:pBdr/>
-        <w:contextualSpacing w:val="0"/>
-        <w:jc w:val="both"/>
-        <w:rPr/>
-      </w:pPr>
-      <w:r>
-        <w:rPr>
-          <w:rtl w:val="0"/>
-        </w:rPr>
-      </w:r>
-    </w:p>
-    <w:p>
-      <w:pPr>
-        <w:pBdr/>
-        <w:contextualSpacing w:val="0"/>
-        <w:jc w:val="both"/>
-        <w:rPr/>
-      </w:pPr>
-      <w:r>
-        <w:rPr>
-          <w:rtl w:val="0"/>
-        </w:rPr>
-      </w:r>
-    </w:p>
-    <w:p>
-      <w:pPr>
-        <w:pBdr/>
-        <w:contextualSpacing w:val="0"/>
-        <w:jc w:val="both"/>
-        <w:rPr/>
-      </w:pPr>
-      <w:r>
-        <w:rPr>
-          <w:rtl w:val="0"/>
-        </w:rPr>
-      </w:r>
-    </w:p>
-    <w:p>
-      <w:pPr>
-        <w:pBdr/>
-        <w:contextualSpacing w:val="0"/>
-        <w:jc w:val="both"/>
-        <w:rPr/>
-      </w:pPr>
-      <w:r>
-        <w:rPr>
-          <w:rtl w:val="0"/>
-        </w:rPr>
-      </w:r>
-    </w:p>
-    <w:p>
-      <w:pPr>
-        <w:pBdr/>
-        <w:contextualSpacing w:val="0"/>
-        <w:jc w:val="both"/>
-        <w:rPr/>
-      </w:pPr>
-      <w:r>
-        <w:rPr>
-          <w:rtl w:val="0"/>
-        </w:rPr>
-      </w:r>
-    </w:p>
-    <w:p>
-      <w:pPr>
-        <w:pBdr/>
-        <w:contextualSpacing w:val="0"/>
-        <w:jc w:val="both"/>
-        <w:rPr/>
-      </w:pPr>
-      <w:r>
-        <w:rPr>
-          <w:rtl w:val="0"/>
-        </w:rPr>
+        <w:rPr>
+          <w:b w:val="1"/>
+        </w:rPr>
+      </w:pPr>
+      <w:r>
+        <w:rPr>
+          <w:b w:val="1"/>
+          <w:rtl w:val="0"/>
+        </w:rPr>
+        <w:t xml:space="preserve">Quais estados definidos por você são apropriados para modelar o táxi ­inteligente e o ambiente? Por que você acredita que cada um desses estados são apropriados para esse problema?</w:t>
+      </w:r>
+    </w:p>
+    <w:p>
+      <w:pPr>
+        <w:pBdr/>
+        <w:contextualSpacing w:val="0"/>
+        <w:jc w:val="both"/>
+        <w:rPr/>
+      </w:pPr>
+      <w:r>
+        <w:rPr>
+          <w:rtl w:val="0"/>
+        </w:rPr>
+      </w:r>
+    </w:p>
+    <w:p>
+      <w:pPr>
+        <w:pBdr/>
+        <w:contextualSpacing w:val="0"/>
+        <w:jc w:val="both"/>
+        <w:rPr/>
+      </w:pPr>
+      <w:r>
+        <w:rPr>
+          <w:rtl w:val="0"/>
+        </w:rPr>
+        <w:t xml:space="preserve">Acredito que a direção da viagem seja um dado muito importante sobre esse modelo. A decisão que o carro à direita na interseção vai tomar ainda não foi qualificada então é uma implementação necessária para o código.</w:t>
+      </w:r>
+    </w:p>
+    <w:p>
+      <w:pPr>
+        <w:pBdr/>
+        <w:contextualSpacing w:val="0"/>
+        <w:jc w:val="both"/>
+        <w:rPr/>
+      </w:pPr>
+      <w:r>
+        <w:rPr>
+          <w:rtl w:val="0"/>
+        </w:rPr>
+      </w:r>
+    </w:p>
+    <w:p>
+      <w:pPr>
+        <w:pBdr/>
+        <w:contextualSpacing w:val="0"/>
+        <w:jc w:val="both"/>
+        <w:rPr/>
+      </w:pPr>
+      <w:r>
+        <w:rPr>
+          <w:rtl w:val="0"/>
+        </w:rPr>
+        <w:t xml:space="preserve">A direção da viagem (next_waypoint) é uma variável muito importante para esse modelo, a direção do próximo waypoint informa a melhor maneira para o smartcab se comportar. Sem esse dado seria impossível ensinar para o modelo se o smartcab deve virar a direita ou esquerda.</w:t>
+      </w:r>
+    </w:p>
+    <w:p>
+      <w:pPr>
+        <w:pBdr/>
+        <w:contextualSpacing w:val="0"/>
+        <w:jc w:val="both"/>
+        <w:rPr/>
+      </w:pPr>
+      <w:r>
+        <w:rPr>
+          <w:rtl w:val="0"/>
+        </w:rPr>
+      </w:r>
+    </w:p>
+    <w:p>
+      <w:pPr>
+        <w:pBdr/>
+        <w:contextualSpacing w:val="0"/>
+        <w:jc w:val="both"/>
+        <w:rPr/>
+      </w:pPr>
+      <w:r>
+        <w:rPr>
+          <w:rtl w:val="0"/>
+        </w:rPr>
+        <w:t xml:space="preserve">A cor do sinal é muito importante porque ela define se um smartcab deve seguir na vida ou não, saber diferenciar se a luz e verde ou vermelha vai ser uma implementação muito importante para esse modelo. O smartcab deve estar ciente que avançar sinais vermelhos é uma infração grave que pode levar ao acidente fazendo com que dois smartcabs não cheguem ao seu destino.</w:t>
+      </w:r>
+    </w:p>
+    <w:p>
+      <w:pPr>
+        <w:pBdr/>
+        <w:contextualSpacing w:val="0"/>
+        <w:jc w:val="both"/>
+        <w:rPr/>
+      </w:pPr>
+      <w:r>
+        <w:rPr>
+          <w:rtl w:val="0"/>
+        </w:rPr>
+      </w:r>
+    </w:p>
+    <w:p>
+      <w:pPr>
+        <w:pBdr/>
+        <w:contextualSpacing w:val="0"/>
+        <w:jc w:val="both"/>
+        <w:rPr/>
+      </w:pPr>
+      <w:r>
+        <w:rPr>
+          <w:rtl w:val="0"/>
+        </w:rPr>
+        <w:t xml:space="preserve">Uma coisa interessante sobre esse modelo é que não deve ser levado em consideração o prazo para a chegada no destino, afinal, independente de quanto tempo houver a ideia é fazer o smartcab se mover respeitando as regras de trânsito. Um smartcab que quebre regras do trânsito chegar rápido ao seu destino se assemelha aos seres humanos é a ideia de um carro autônomo e ser melhor.</w:t>
+      </w:r>
+    </w:p>
+    <w:p>
+      <w:pPr>
+        <w:pBdr/>
+        <w:contextualSpacing w:val="0"/>
+        <w:jc w:val="both"/>
+        <w:rPr/>
+      </w:pPr>
+      <w:r>
+        <w:rPr>
+          <w:rtl w:val="0"/>
+        </w:rPr>
+      </w:r>
+    </w:p>
+    <w:p>
+      <w:pPr>
+        <w:pBdr/>
+        <w:contextualSpacing w:val="0"/>
+        <w:jc w:val="both"/>
+        <w:rPr/>
+      </w:pPr>
+      <w:r>
+        <w:rPr>
+          <w:rtl w:val="0"/>
+        </w:rPr>
+        <w:t xml:space="preserve">É necessário saber o status de todos os carros nos cruzamentos porque podemos definir ações para esse smartcab, assim como quando fazemos auto escola aprendemos que alguns veículos têm prioridade com relação a outros, também existem regras quando um veículo está na esquerda ou na direita e sobre qual decisão deverá tomar.</w:t>
       </w:r>
     </w:p>
     <w:p>

</xml_diff>

<commit_message>
New implamentations of code
</commit_message>
<xml_diff>
--- a/report.docx
+++ b/report.docx
@@ -1894,6 +1894,35 @@
         <w:pBdr/>
         <w:contextualSpacing w:val="0"/>
         <w:jc w:val="both"/>
+        <w:rPr>
+          <w:b w:val="1"/>
+        </w:rPr>
+      </w:pPr>
+      <w:r>
+        <w:rPr>
+          <w:rtl w:val="0"/>
+        </w:rPr>
+      </w:r>
+    </w:p>
+    <w:p>
+      <w:pPr>
+        <w:pBdr/>
+        <w:contextualSpacing w:val="0"/>
+        <w:jc w:val="both"/>
+        <w:rPr/>
+      </w:pPr>
+      <w:r>
+        <w:rPr>
+          <w:rtl w:val="0"/>
+        </w:rPr>
+        <w:t xml:space="preserve">Resposta:</w:t>
+      </w:r>
+    </w:p>
+    <w:p>
+      <w:pPr>
+        <w:pBdr/>
+        <w:contextualSpacing w:val="0"/>
+        <w:jc w:val="both"/>
         <w:rPr/>
       </w:pPr>
       <w:r>
@@ -2369,6 +2398,35 @@
         <w:pBdr/>
         <w:contextualSpacing w:val="0"/>
         <w:jc w:val="both"/>
+        <w:rPr>
+          <w:b w:val="1"/>
+        </w:rPr>
+      </w:pPr>
+      <w:r>
+        <w:rPr>
+          <w:rtl w:val="0"/>
+        </w:rPr>
+      </w:r>
+    </w:p>
+    <w:p>
+      <w:pPr>
+        <w:pBdr/>
+        <w:contextualSpacing w:val="0"/>
+        <w:jc w:val="both"/>
+        <w:rPr/>
+      </w:pPr>
+      <w:r>
+        <w:rPr>
+          <w:rtl w:val="0"/>
+        </w:rPr>
+        <w:t xml:space="preserve">Resposta:</w:t>
+      </w:r>
+    </w:p>
+    <w:p>
+      <w:pPr>
+        <w:pBdr/>
+        <w:contextualSpacing w:val="0"/>
+        <w:jc w:val="both"/>
         <w:rPr/>
       </w:pPr>
       <w:r>
@@ -2653,632 +2711,6 @@
         <w:rPr>
           <w:rtl w:val="0"/>
         </w:rPr>
-      </w:r>
-    </w:p>
-    <w:p>
-      <w:pPr>
-        <w:pBdr/>
-        <w:contextualSpacing w:val="0"/>
-        <w:jc w:val="both"/>
-        <w:rPr/>
-      </w:pPr>
-      <w:r>
-        <w:rPr>
-          <w:rtl w:val="0"/>
-        </w:rPr>
-      </w:r>
-    </w:p>
-    <w:p>
-      <w:pPr>
-        <w:pBdr/>
-        <w:contextualSpacing w:val="0"/>
-        <w:jc w:val="both"/>
-        <w:rPr/>
-      </w:pPr>
-      <w:r>
-        <w:rPr>
-          <w:rtl w:val="0"/>
-        </w:rPr>
-      </w:r>
-    </w:p>
-    <w:p>
-      <w:pPr>
-        <w:pBdr/>
-        <w:contextualSpacing w:val="0"/>
-        <w:jc w:val="both"/>
-        <w:rPr/>
-      </w:pPr>
-      <w:r>
-        <w:rPr>
-          <w:rtl w:val="0"/>
-        </w:rPr>
-      </w:r>
-    </w:p>
-    <w:p>
-      <w:pPr>
-        <w:pBdr/>
-        <w:contextualSpacing w:val="0"/>
-        <w:jc w:val="both"/>
-        <w:rPr/>
-      </w:pPr>
-      <w:r>
-        <w:rPr>
-          <w:rtl w:val="0"/>
-        </w:rPr>
-        <w:t xml:space="preserve">PERGUNTA OPCIONAL: </w:t>
-      </w:r>
-    </w:p>
-    <w:p>
-      <w:pPr>
-        <w:pBdr/>
-        <w:contextualSpacing w:val="0"/>
-        <w:jc w:val="both"/>
-        <w:rPr/>
-      </w:pPr>
-      <w:r>
-        <w:rPr>
-          <w:rtl w:val="0"/>
-        </w:rPr>
-      </w:r>
-    </w:p>
-    <w:p>
-      <w:pPr>
-        <w:pBdr/>
-        <w:contextualSpacing w:val="0"/>
-        <w:jc w:val="both"/>
-        <w:rPr/>
-      </w:pPr>
-      <w:r>
-        <w:rPr>
-          <w:rtl w:val="0"/>
-        </w:rPr>
-        <w:t xml:space="preserve">Quantos estados no total existem para o táxi­ inteligente nesse ambiente? Esse número parece razoável dado que o objetivo do Q­Learning é aprender e tomar decisões informadas sobre cada estado? Por que e por que não?</w:t>
-      </w:r>
-    </w:p>
-    <w:p>
-      <w:pPr>
-        <w:pBdr/>
-        <w:contextualSpacing w:val="0"/>
-        <w:jc w:val="both"/>
-        <w:rPr/>
-      </w:pPr>
-      <w:r>
-        <w:rPr>
-          <w:rtl w:val="0"/>
-        </w:rPr>
-      </w:r>
-    </w:p>
-    <w:p>
-      <w:pPr>
-        <w:pBdr/>
-        <w:contextualSpacing w:val="0"/>
-        <w:jc w:val="both"/>
-        <w:rPr/>
-      </w:pPr>
-      <w:r>
-        <w:rPr>
-          <w:rtl w:val="0"/>
-        </w:rPr>
-      </w:r>
-    </w:p>
-    <w:p>
-      <w:pPr>
-        <w:pBdr/>
-        <w:contextualSpacing w:val="0"/>
-        <w:jc w:val="both"/>
-        <w:rPr/>
-      </w:pPr>
-      <w:r>
-        <w:rPr>
-          <w:rtl w:val="0"/>
-        </w:rPr>
-      </w:r>
-    </w:p>
-    <w:p>
-      <w:pPr>
-        <w:pBdr/>
-        <w:contextualSpacing w:val="0"/>
-        <w:jc w:val="both"/>
-        <w:rPr/>
-      </w:pPr>
-      <w:r>
-        <w:rPr>
-          <w:rtl w:val="0"/>
-        </w:rPr>
-      </w:r>
-    </w:p>
-    <w:p>
-      <w:pPr>
-        <w:pBdr/>
-        <w:contextualSpacing w:val="0"/>
-        <w:jc w:val="both"/>
-        <w:rPr/>
-      </w:pPr>
-      <w:r>
-        <w:rPr>
-          <w:rtl w:val="0"/>
-        </w:rPr>
-      </w:r>
-    </w:p>
-    <w:p>
-      <w:pPr>
-        <w:pBdr/>
-        <w:contextualSpacing w:val="0"/>
-        <w:jc w:val="both"/>
-        <w:rPr/>
-      </w:pPr>
-      <w:r>
-        <w:rPr>
-          <w:rtl w:val="0"/>
-        </w:rPr>
-      </w:r>
-    </w:p>
-    <w:p>
-      <w:pPr>
-        <w:pBdr/>
-        <w:contextualSpacing w:val="0"/>
-        <w:jc w:val="both"/>
-        <w:rPr/>
-      </w:pPr>
-      <w:r>
-        <w:rPr>
-          <w:rtl w:val="0"/>
-        </w:rPr>
-      </w:r>
-    </w:p>
-    <w:p>
-      <w:pPr>
-        <w:pBdr/>
-        <w:contextualSpacing w:val="0"/>
-        <w:jc w:val="both"/>
-        <w:rPr/>
-      </w:pPr>
-      <w:r>
-        <w:rPr>
-          <w:rtl w:val="0"/>
-        </w:rPr>
-      </w:r>
-    </w:p>
-    <w:p>
-      <w:pPr>
-        <w:pBdr/>
-        <w:contextualSpacing w:val="0"/>
-        <w:jc w:val="both"/>
-        <w:rPr/>
-      </w:pPr>
-      <w:r>
-        <w:rPr>
-          <w:rtl w:val="0"/>
-        </w:rPr>
-      </w:r>
-    </w:p>
-    <w:p>
-      <w:pPr>
-        <w:pBdr/>
-        <w:contextualSpacing w:val="0"/>
-        <w:jc w:val="both"/>
-        <w:rPr/>
-      </w:pPr>
-      <w:r>
-        <w:rPr>
-          <w:rtl w:val="0"/>
-        </w:rPr>
-      </w:r>
-    </w:p>
-    <w:p>
-      <w:pPr>
-        <w:pBdr/>
-        <w:contextualSpacing w:val="0"/>
-        <w:jc w:val="both"/>
-        <w:rPr/>
-      </w:pPr>
-      <w:r>
-        <w:rPr>
-          <w:rtl w:val="0"/>
-        </w:rPr>
-      </w:r>
-    </w:p>
-    <w:p>
-      <w:pPr>
-        <w:pBdr/>
-        <w:contextualSpacing w:val="0"/>
-        <w:jc w:val="both"/>
-        <w:rPr/>
-      </w:pPr>
-      <w:r>
-        <w:rPr>
-          <w:rtl w:val="0"/>
-        </w:rPr>
-      </w:r>
-    </w:p>
-    <w:p>
-      <w:pPr>
-        <w:pBdr/>
-        <w:contextualSpacing w:val="0"/>
-        <w:jc w:val="both"/>
-        <w:rPr/>
-      </w:pPr>
-      <w:r>
-        <w:rPr>
-          <w:rtl w:val="0"/>
-        </w:rPr>
-      </w:r>
-    </w:p>
-    <w:p>
-      <w:pPr>
-        <w:pBdr/>
-        <w:contextualSpacing w:val="0"/>
-        <w:jc w:val="both"/>
-        <w:rPr/>
-      </w:pPr>
-      <w:r>
-        <w:rPr>
-          <w:rtl w:val="0"/>
-        </w:rPr>
-      </w:r>
-    </w:p>
-    <w:p>
-      <w:pPr>
-        <w:pBdr/>
-        <w:contextualSpacing w:val="0"/>
-        <w:jc w:val="both"/>
-        <w:rPr/>
-      </w:pPr>
-      <w:r>
-        <w:rPr>
-          <w:rtl w:val="0"/>
-        </w:rPr>
-      </w:r>
-    </w:p>
-    <w:p>
-      <w:pPr>
-        <w:pBdr/>
-        <w:contextualSpacing w:val="0"/>
-        <w:jc w:val="both"/>
-        <w:rPr/>
-      </w:pPr>
-      <w:r>
-        <w:rPr>
-          <w:rtl w:val="0"/>
-        </w:rPr>
-      </w:r>
-    </w:p>
-    <w:p>
-      <w:pPr>
-        <w:pBdr/>
-        <w:contextualSpacing w:val="0"/>
-        <w:jc w:val="both"/>
-        <w:rPr/>
-      </w:pPr>
-      <w:r>
-        <w:rPr>
-          <w:rtl w:val="0"/>
-        </w:rPr>
-      </w:r>
-    </w:p>
-    <w:p>
-      <w:pPr>
-        <w:pBdr/>
-        <w:contextualSpacing w:val="0"/>
-        <w:jc w:val="both"/>
-        <w:rPr/>
-      </w:pPr>
-      <w:r>
-        <w:rPr>
-          <w:rtl w:val="0"/>
-        </w:rPr>
-      </w:r>
-    </w:p>
-    <w:p>
-      <w:pPr>
-        <w:pBdr/>
-        <w:contextualSpacing w:val="0"/>
-        <w:jc w:val="both"/>
-        <w:rPr/>
-      </w:pPr>
-      <w:r>
-        <w:rPr>
-          <w:rtl w:val="0"/>
-        </w:rPr>
-      </w:r>
-    </w:p>
-    <w:p>
-      <w:pPr>
-        <w:pBdr/>
-        <w:contextualSpacing w:val="0"/>
-        <w:jc w:val="both"/>
-        <w:rPr/>
-      </w:pPr>
-      <w:r>
-        <w:rPr>
-          <w:rtl w:val="0"/>
-        </w:rPr>
-      </w:r>
-    </w:p>
-    <w:p>
-      <w:pPr>
-        <w:pBdr/>
-        <w:contextualSpacing w:val="0"/>
-        <w:jc w:val="both"/>
-        <w:rPr/>
-      </w:pPr>
-      <w:r>
-        <w:rPr>
-          <w:rtl w:val="0"/>
-        </w:rPr>
-      </w:r>
-    </w:p>
-    <w:p>
-      <w:pPr>
-        <w:pBdr/>
-        <w:contextualSpacing w:val="0"/>
-        <w:jc w:val="both"/>
-        <w:rPr/>
-      </w:pPr>
-      <w:r>
-        <w:rPr>
-          <w:rtl w:val="0"/>
-        </w:rPr>
-      </w:r>
-    </w:p>
-    <w:p>
-      <w:pPr>
-        <w:pBdr/>
-        <w:contextualSpacing w:val="0"/>
-        <w:jc w:val="both"/>
-        <w:rPr/>
-      </w:pPr>
-      <w:r>
-        <w:rPr>
-          <w:rtl w:val="0"/>
-        </w:rPr>
-      </w:r>
-    </w:p>
-    <w:p>
-      <w:pPr>
-        <w:pBdr/>
-        <w:contextualSpacing w:val="0"/>
-        <w:jc w:val="both"/>
-        <w:rPr/>
-      </w:pPr>
-      <w:r>
-        <w:rPr>
-          <w:rtl w:val="0"/>
-        </w:rPr>
-      </w:r>
-    </w:p>
-    <w:p>
-      <w:pPr>
-        <w:pBdr/>
-        <w:contextualSpacing w:val="0"/>
-        <w:jc w:val="both"/>
-        <w:rPr/>
-      </w:pPr>
-      <w:r>
-        <w:rPr>
-          <w:rtl w:val="0"/>
-        </w:rPr>
-      </w:r>
-    </w:p>
-    <w:p>
-      <w:pPr>
-        <w:pBdr/>
-        <w:contextualSpacing w:val="0"/>
-        <w:jc w:val="both"/>
-        <w:rPr/>
-      </w:pPr>
-      <w:r>
-        <w:rPr>
-          <w:rtl w:val="0"/>
-        </w:rPr>
-      </w:r>
-    </w:p>
-    <w:p>
-      <w:pPr>
-        <w:pBdr/>
-        <w:contextualSpacing w:val="0"/>
-        <w:jc w:val="both"/>
-        <w:rPr/>
-      </w:pPr>
-      <w:r>
-        <w:rPr>
-          <w:rtl w:val="0"/>
-        </w:rPr>
-      </w:r>
-    </w:p>
-    <w:p>
-      <w:pPr>
-        <w:pBdr/>
-        <w:contextualSpacing w:val="0"/>
-        <w:jc w:val="both"/>
-        <w:rPr/>
-      </w:pPr>
-      <w:r>
-        <w:rPr>
-          <w:rtl w:val="0"/>
-        </w:rPr>
-      </w:r>
-    </w:p>
-    <w:p>
-      <w:pPr>
-        <w:pBdr/>
-        <w:contextualSpacing w:val="0"/>
-        <w:jc w:val="both"/>
-        <w:rPr/>
-      </w:pPr>
-      <w:r>
-        <w:rPr>
-          <w:rtl w:val="0"/>
-        </w:rPr>
-      </w:r>
-    </w:p>
-    <w:p>
-      <w:pPr>
-        <w:pBdr/>
-        <w:contextualSpacing w:val="0"/>
-        <w:jc w:val="both"/>
-        <w:rPr/>
-      </w:pPr>
-      <w:r>
-        <w:rPr>
-          <w:rtl w:val="0"/>
-        </w:rPr>
-      </w:r>
-    </w:p>
-    <w:p>
-      <w:pPr>
-        <w:pBdr/>
-        <w:contextualSpacing w:val="0"/>
-        <w:jc w:val="both"/>
-        <w:rPr/>
-      </w:pPr>
-      <w:r>
-        <w:rPr>
-          <w:rtl w:val="0"/>
-        </w:rPr>
-      </w:r>
-    </w:p>
-    <w:p>
-      <w:pPr>
-        <w:pBdr/>
-        <w:contextualSpacing w:val="0"/>
-        <w:jc w:val="both"/>
-        <w:rPr/>
-      </w:pPr>
-      <w:r>
-        <w:rPr>
-          <w:rtl w:val="0"/>
-        </w:rPr>
-      </w:r>
-    </w:p>
-    <w:p>
-      <w:pPr>
-        <w:pBdr/>
-        <w:contextualSpacing w:val="0"/>
-        <w:jc w:val="both"/>
-        <w:rPr/>
-      </w:pPr>
-      <w:r>
-        <w:rPr>
-          <w:rtl w:val="0"/>
-        </w:rPr>
-      </w:r>
-    </w:p>
-    <w:p>
-      <w:pPr>
-        <w:pBdr/>
-        <w:contextualSpacing w:val="0"/>
-        <w:jc w:val="both"/>
-        <w:rPr/>
-      </w:pPr>
-      <w:r>
-        <w:rPr>
-          <w:rtl w:val="0"/>
-        </w:rPr>
-      </w:r>
-    </w:p>
-    <w:p>
-      <w:pPr>
-        <w:pBdr/>
-        <w:contextualSpacing w:val="0"/>
-        <w:jc w:val="both"/>
-        <w:rPr/>
-      </w:pPr>
-      <w:r>
-        <w:rPr>
-          <w:rtl w:val="0"/>
-        </w:rPr>
-      </w:r>
-    </w:p>
-    <w:p>
-      <w:pPr>
-        <w:pBdr/>
-        <w:contextualSpacing w:val="0"/>
-        <w:jc w:val="both"/>
-        <w:rPr/>
-      </w:pPr>
-      <w:r>
-        <w:rPr>
-          <w:rtl w:val="0"/>
-        </w:rPr>
-      </w:r>
-    </w:p>
-    <w:p>
-      <w:pPr>
-        <w:pBdr/>
-        <w:contextualSpacing w:val="0"/>
-        <w:jc w:val="both"/>
-        <w:rPr/>
-      </w:pPr>
-      <w:r>
-        <w:rPr>
-          <w:rtl w:val="0"/>
-        </w:rPr>
-      </w:r>
-    </w:p>
-    <w:p>
-      <w:pPr>
-        <w:pBdr/>
-        <w:contextualSpacing w:val="0"/>
-        <w:jc w:val="both"/>
-        <w:rPr/>
-      </w:pPr>
-      <w:r>
-        <w:rPr>
-          <w:rtl w:val="0"/>
-        </w:rPr>
-      </w:r>
-    </w:p>
-    <w:p>
-      <w:pPr>
-        <w:pBdr/>
-        <w:contextualSpacing w:val="0"/>
-        <w:jc w:val="both"/>
-        <w:rPr/>
-      </w:pPr>
-      <w:r>
-        <w:rPr>
-          <w:rtl w:val="0"/>
-        </w:rPr>
-      </w:r>
-    </w:p>
-    <w:p>
-      <w:pPr>
-        <w:pBdr/>
-        <w:contextualSpacing w:val="0"/>
-        <w:jc w:val="both"/>
-        <w:rPr/>
-      </w:pPr>
-      <w:r>
-        <w:rPr>
-          <w:rtl w:val="0"/>
-        </w:rPr>
-      </w:r>
-    </w:p>
-    <w:p>
-      <w:pPr>
-        <w:pBdr/>
-        <w:contextualSpacing w:val="0"/>
-        <w:jc w:val="both"/>
-        <w:rPr/>
-      </w:pPr>
-      <w:r>
-        <w:rPr>
-          <w:rtl w:val="0"/>
-        </w:rPr>
-      </w:r>
-    </w:p>
-    <w:p>
-      <w:pPr>
-        <w:pBdr/>
-        <w:contextualSpacing w:val="0"/>
-        <w:jc w:val="both"/>
-        <w:rPr/>
-      </w:pPr>
-      <w:r>
-        <w:rPr>
-          <w:rtl w:val="0"/>
-        </w:rPr>
         <w:t xml:space="preserve">PERGUNTA 3: </w:t>
       </w:r>
     </w:p>
@@ -3300,10 +2732,13 @@
         <w:pBdr/>
         <w:contextualSpacing w:val="0"/>
         <w:jc w:val="both"/>
-        <w:rPr/>
-      </w:pPr>
-      <w:r>
-        <w:rPr>
+        <w:rPr>
+          <w:b w:val="1"/>
+        </w:rPr>
+      </w:pPr>
+      <w:r>
+        <w:rPr>
+          <w:b w:val="1"/>
           <w:rtl w:val="0"/>
         </w:rPr>
         <w:t xml:space="preserve">Reporte os valores diferente para os parâmetros sintonizados em sua implementação básica de Q­Learning. Para quais conjuntos de parâmetros o agente melhor se desempenha? Quão bom é o último desempenho do agente condutor?</w:t>
@@ -3333,175 +2768,347 @@
         <w:rPr>
           <w:rtl w:val="0"/>
         </w:rPr>
-      </w:r>
-    </w:p>
-    <w:p>
-      <w:pPr>
-        <w:pBdr/>
-        <w:contextualSpacing w:val="0"/>
-        <w:jc w:val="both"/>
-        <w:rPr/>
-      </w:pPr>
-      <w:r>
-        <w:rPr>
-          <w:rtl w:val="0"/>
-        </w:rPr>
-      </w:r>
-    </w:p>
-    <w:p>
-      <w:pPr>
-        <w:pBdr/>
-        <w:contextualSpacing w:val="0"/>
-        <w:jc w:val="both"/>
-        <w:rPr/>
-      </w:pPr>
-      <w:r>
-        <w:rPr>
-          <w:rtl w:val="0"/>
-        </w:rPr>
-      </w:r>
-    </w:p>
-    <w:p>
-      <w:pPr>
-        <w:pBdr/>
-        <w:contextualSpacing w:val="0"/>
-        <w:jc w:val="both"/>
-        <w:rPr/>
-      </w:pPr>
-      <w:r>
-        <w:rPr>
-          <w:rtl w:val="0"/>
-        </w:rPr>
-      </w:r>
-    </w:p>
-    <w:p>
-      <w:pPr>
-        <w:pBdr/>
-        <w:contextualSpacing w:val="0"/>
-        <w:jc w:val="both"/>
-        <w:rPr/>
-      </w:pPr>
-      <w:r>
-        <w:rPr>
-          <w:rtl w:val="0"/>
-        </w:rPr>
-      </w:r>
-    </w:p>
-    <w:p>
-      <w:pPr>
-        <w:pBdr/>
-        <w:contextualSpacing w:val="0"/>
-        <w:jc w:val="both"/>
-        <w:rPr/>
-      </w:pPr>
-      <w:r>
-        <w:rPr>
-          <w:rtl w:val="0"/>
-        </w:rPr>
-      </w:r>
-    </w:p>
-    <w:p>
-      <w:pPr>
-        <w:pBdr/>
-        <w:contextualSpacing w:val="0"/>
-        <w:jc w:val="both"/>
-        <w:rPr/>
-      </w:pPr>
-      <w:r>
-        <w:rPr>
-          <w:rtl w:val="0"/>
-        </w:rPr>
-      </w:r>
-    </w:p>
-    <w:p>
-      <w:pPr>
-        <w:pBdr/>
-        <w:contextualSpacing w:val="0"/>
-        <w:jc w:val="both"/>
-        <w:rPr/>
-      </w:pPr>
-      <w:r>
-        <w:rPr>
-          <w:rtl w:val="0"/>
-        </w:rPr>
-      </w:r>
-    </w:p>
-    <w:p>
-      <w:pPr>
-        <w:pBdr/>
-        <w:contextualSpacing w:val="0"/>
-        <w:jc w:val="both"/>
-        <w:rPr/>
-      </w:pPr>
-      <w:r>
-        <w:rPr>
-          <w:rtl w:val="0"/>
-        </w:rPr>
-      </w:r>
-    </w:p>
-    <w:p>
-      <w:pPr>
-        <w:pBdr/>
-        <w:contextualSpacing w:val="0"/>
-        <w:jc w:val="both"/>
-        <w:rPr/>
-      </w:pPr>
-      <w:r>
-        <w:rPr>
-          <w:rtl w:val="0"/>
-        </w:rPr>
-      </w:r>
-    </w:p>
-    <w:p>
-      <w:pPr>
-        <w:pBdr/>
-        <w:contextualSpacing w:val="0"/>
-        <w:jc w:val="both"/>
-        <w:rPr/>
-      </w:pPr>
-      <w:r>
-        <w:rPr>
-          <w:rtl w:val="0"/>
-        </w:rPr>
-      </w:r>
-    </w:p>
-    <w:p>
-      <w:pPr>
-        <w:pBdr/>
-        <w:contextualSpacing w:val="0"/>
-        <w:jc w:val="both"/>
-        <w:rPr/>
-      </w:pPr>
-      <w:r>
-        <w:rPr>
-          <w:rtl w:val="0"/>
-        </w:rPr>
-      </w:r>
-    </w:p>
-    <w:p>
-      <w:pPr>
-        <w:pBdr/>
-        <w:contextualSpacing w:val="0"/>
-        <w:jc w:val="both"/>
-        <w:rPr/>
-      </w:pPr>
-      <w:r>
-        <w:rPr>
-          <w:rtl w:val="0"/>
-        </w:rPr>
-      </w:r>
-    </w:p>
-    <w:p>
-      <w:pPr>
-        <w:pBdr/>
-        <w:contextualSpacing w:val="0"/>
-        <w:jc w:val="both"/>
-        <w:rPr/>
-      </w:pPr>
-      <w:r>
-        <w:rPr>
-          <w:rtl w:val="0"/>
-        </w:rPr>
+        <w:t xml:space="preserve">Resposta:</w:t>
+      </w:r>
+    </w:p>
+    <w:p>
+      <w:pPr>
+        <w:pBdr/>
+        <w:contextualSpacing w:val="0"/>
+        <w:jc w:val="both"/>
+        <w:rPr/>
+      </w:pPr>
+      <w:r>
+        <w:rPr>
+          <w:rtl w:val="0"/>
+        </w:rPr>
+      </w:r>
+    </w:p>
+    <w:p>
+      <w:pPr>
+        <w:pBdr/>
+        <w:contextualSpacing w:val="0"/>
+        <w:jc w:val="both"/>
+        <w:rPr/>
+      </w:pPr>
+      <w:r>
+        <w:rPr>
+          <w:rtl w:val="0"/>
+        </w:rPr>
+        <w:t xml:space="preserve">Durante o processo de criação do modelo, eu fiz diversos testes, tirando e colocando variáveis, aumentando e diminuindo os valores, e após executando o agent.py para perceber quais caracteristicas melhor se enquandram para o modelo. Após diversos testes cheguei no resultado abaixo:</w:t>
+      </w:r>
+    </w:p>
+    <w:p>
+      <w:pPr>
+        <w:pBdr/>
+        <w:contextualSpacing w:val="0"/>
+        <w:jc w:val="both"/>
+        <w:rPr/>
+      </w:pPr>
+      <w:r>
+        <w:rPr>
+          <w:rtl w:val="0"/>
+        </w:rPr>
+      </w:r>
+    </w:p>
+    <w:p>
+      <w:pPr>
+        <w:numPr>
+          <w:ilvl w:val="0"/>
+          <w:numId w:val="3"/>
+        </w:numPr>
+        <w:pBdr/>
+        <w:ind w:left="720" w:hanging="360"/>
+        <w:contextualSpacing w:val="1"/>
+        <w:jc w:val="both"/>
+        <w:rPr>
+          <w:u w:val="none"/>
+        </w:rPr>
+      </w:pPr>
+      <w:r>
+        <w:rPr>
+          <w:rtl w:val="0"/>
+        </w:rPr>
+        <w:t xml:space="preserve">        self.state = {}</w:t>
+      </w:r>
+    </w:p>
+    <w:p>
+      <w:pPr>
+        <w:numPr>
+          <w:ilvl w:val="0"/>
+          <w:numId w:val="3"/>
+        </w:numPr>
+        <w:pBdr/>
+        <w:ind w:left="720" w:hanging="360"/>
+        <w:contextualSpacing w:val="1"/>
+        <w:jc w:val="both"/>
+        <w:rPr>
+          <w:u w:val="none"/>
+        </w:rPr>
+      </w:pPr>
+      <w:r>
+        <w:rPr>
+          <w:rtl w:val="0"/>
+        </w:rPr>
+        <w:t xml:space="preserve">        self.learning_rate = 0.4</w:t>
+      </w:r>
+    </w:p>
+    <w:p>
+      <w:pPr>
+        <w:numPr>
+          <w:ilvl w:val="0"/>
+          <w:numId w:val="3"/>
+        </w:numPr>
+        <w:pBdr/>
+        <w:ind w:left="720" w:hanging="360"/>
+        <w:contextualSpacing w:val="1"/>
+        <w:jc w:val="both"/>
+        <w:rPr>
+          <w:u w:val="none"/>
+        </w:rPr>
+      </w:pPr>
+      <w:r>
+        <w:rPr>
+          <w:rtl w:val="0"/>
+        </w:rPr>
+        <w:t xml:space="preserve">        self.exploration_rate = 0.1</w:t>
+      </w:r>
+    </w:p>
+    <w:p>
+      <w:pPr>
+        <w:numPr>
+          <w:ilvl w:val="0"/>
+          <w:numId w:val="3"/>
+        </w:numPr>
+        <w:pBdr/>
+        <w:ind w:left="720" w:hanging="360"/>
+        <w:contextualSpacing w:val="1"/>
+        <w:jc w:val="both"/>
+        <w:rPr>
+          <w:u w:val="none"/>
+        </w:rPr>
+      </w:pPr>
+      <w:r>
+        <w:rPr>
+          <w:rtl w:val="0"/>
+        </w:rPr>
+        <w:t xml:space="preserve">        self.exploration_degradation_rate = 0.001</w:t>
+      </w:r>
+    </w:p>
+    <w:p>
+      <w:pPr>
+        <w:numPr>
+          <w:ilvl w:val="0"/>
+          <w:numId w:val="3"/>
+        </w:numPr>
+        <w:pBdr/>
+        <w:ind w:left="720" w:hanging="360"/>
+        <w:contextualSpacing w:val="1"/>
+        <w:jc w:val="both"/>
+        <w:rPr>
+          <w:u w:val="none"/>
+        </w:rPr>
+      </w:pPr>
+      <w:r>
+        <w:rPr>
+          <w:rtl w:val="0"/>
+        </w:rPr>
+        <w:t xml:space="preserve">        self.discount_rate = 0.2</w:t>
+      </w:r>
+    </w:p>
+    <w:p>
+      <w:pPr>
+        <w:numPr>
+          <w:ilvl w:val="0"/>
+          <w:numId w:val="3"/>
+        </w:numPr>
+        <w:pBdr/>
+        <w:ind w:left="720" w:hanging="360"/>
+        <w:contextualSpacing w:val="1"/>
+        <w:jc w:val="both"/>
+        <w:rPr>
+          <w:u w:val="none"/>
+        </w:rPr>
+      </w:pPr>
+      <w:r>
+        <w:rPr>
+          <w:rtl w:val="0"/>
+        </w:rPr>
+        <w:t xml:space="preserve">        self.q_values = {}</w:t>
+      </w:r>
+    </w:p>
+    <w:p>
+      <w:pPr>
+        <w:numPr>
+          <w:ilvl w:val="0"/>
+          <w:numId w:val="3"/>
+        </w:numPr>
+        <w:pBdr/>
+        <w:ind w:left="720" w:hanging="360"/>
+        <w:contextualSpacing w:val="1"/>
+        <w:jc w:val="both"/>
+        <w:rPr>
+          <w:u w:val="none"/>
+        </w:rPr>
+      </w:pPr>
+      <w:r>
+        <w:rPr>
+          <w:rtl w:val="0"/>
+        </w:rPr>
+        <w:t xml:space="preserve">        self.valid_actions = [None, 'forward', 'left', 'right']</w:t>
+      </w:r>
+    </w:p>
+    <w:p>
+      <w:pPr>
+        <w:numPr>
+          <w:ilvl w:val="0"/>
+          <w:numId w:val="3"/>
+        </w:numPr>
+        <w:pBdr/>
+        <w:ind w:left="720" w:hanging="360"/>
+        <w:contextualSpacing w:val="1"/>
+        <w:jc w:val="both"/>
+        <w:rPr>
+          <w:u w:val="none"/>
+        </w:rPr>
+      </w:pPr>
+      <w:r>
+        <w:rPr>
+          <w:rtl w:val="0"/>
+        </w:rPr>
+        <w:t xml:space="preserve">        self.total_wins = 0</w:t>
+      </w:r>
+    </w:p>
+    <w:p>
+      <w:pPr>
+        <w:numPr>
+          <w:ilvl w:val="0"/>
+          <w:numId w:val="3"/>
+        </w:numPr>
+        <w:pBdr/>
+        <w:ind w:left="720" w:hanging="360"/>
+        <w:contextualSpacing w:val="1"/>
+        <w:jc w:val="both"/>
+        <w:rPr>
+          <w:u w:val="none"/>
+        </w:rPr>
+      </w:pPr>
+      <w:r>
+        <w:rPr>
+          <w:rtl w:val="0"/>
+        </w:rPr>
+        <w:t xml:space="preserve">        self.trial_infractions = 0</w:t>
+      </w:r>
+    </w:p>
+    <w:p>
+      <w:pPr>
+        <w:numPr>
+          <w:ilvl w:val="0"/>
+          <w:numId w:val="3"/>
+        </w:numPr>
+        <w:pBdr/>
+        <w:ind w:left="720" w:hanging="360"/>
+        <w:contextualSpacing w:val="1"/>
+        <w:jc w:val="both"/>
+        <w:rPr>
+          <w:u w:val="none"/>
+        </w:rPr>
+      </w:pPr>
+      <w:r>
+        <w:rPr>
+          <w:rtl w:val="0"/>
+        </w:rPr>
+        <w:t xml:space="preserve">        self.infractions_record = []</w:t>
+      </w:r>
+    </w:p>
+    <w:p>
+      <w:pPr>
+        <w:numPr>
+          <w:ilvl w:val="0"/>
+          <w:numId w:val="3"/>
+        </w:numPr>
+        <w:pBdr/>
+        <w:ind w:left="720" w:hanging="360"/>
+        <w:contextualSpacing w:val="1"/>
+        <w:jc w:val="both"/>
+        <w:rPr>
+          <w:u w:val="none"/>
+        </w:rPr>
+      </w:pPr>
+      <w:r>
+        <w:rPr>
+          <w:rtl w:val="0"/>
+        </w:rPr>
+        <w:t xml:space="preserve">        self.trial_count = 0</w:t>
+      </w:r>
+    </w:p>
+    <w:p>
+      <w:pPr>
+        <w:numPr>
+          <w:ilvl w:val="0"/>
+          <w:numId w:val="3"/>
+        </w:numPr>
+        <w:pBdr/>
+        <w:ind w:left="720" w:hanging="360"/>
+        <w:contextualSpacing w:val="1"/>
+        <w:jc w:val="both"/>
+        <w:rPr>
+          <w:u w:val="none"/>
+        </w:rPr>
+      </w:pPr>
+      <w:r>
+        <w:rPr>
+          <w:rtl w:val="0"/>
+        </w:rPr>
+        <w:t xml:space="preserve">        self.epsilon_annealing_rate = .01</w:t>
+      </w:r>
+    </w:p>
+    <w:p>
+      <w:pPr>
+        <w:numPr>
+          <w:ilvl w:val="0"/>
+          <w:numId w:val="3"/>
+        </w:numPr>
+        <w:pBdr/>
+        <w:ind w:left="720" w:hanging="360"/>
+        <w:contextualSpacing w:val="1"/>
+        <w:jc w:val="both"/>
+        <w:rPr>
+          <w:u w:val="none"/>
+        </w:rPr>
+      </w:pPr>
+      <w:r>
+        <w:rPr>
+          <w:rtl w:val="0"/>
+        </w:rPr>
+        <w:t xml:space="preserve">        self.episilon_reset_trials = 200</w:t>
+      </w:r>
+    </w:p>
+    <w:p>
+      <w:pPr>
+        <w:pBdr/>
+        <w:contextualSpacing w:val="0"/>
+        <w:jc w:val="both"/>
+        <w:rPr/>
+      </w:pPr>
+      <w:r>
+        <w:rPr>
+          <w:rtl w:val="0"/>
+        </w:rPr>
+      </w:r>
+    </w:p>
+    <w:p>
+      <w:pPr>
+        <w:pBdr/>
+        <w:contextualSpacing w:val="0"/>
+        <w:jc w:val="both"/>
+        <w:rPr/>
+      </w:pPr>
+      <w:r>
+        <w:rPr>
+          <w:rtl w:val="0"/>
+        </w:rPr>
+        <w:t xml:space="preserve">Não consegui fazer a impressão do modelo, porém olhando visualmente pude perceber que em mais ou menos 90% das tentativas o smartcab conseguiu chegar ao seu destino.</w:t>
       </w:r>
     </w:p>
     <w:p>
@@ -3783,13 +3390,43 @@
         <w:pBdr/>
         <w:contextualSpacing w:val="0"/>
         <w:jc w:val="both"/>
-        <w:rPr/>
-      </w:pPr>
-      <w:r>
-        <w:rPr>
+        <w:rPr>
+          <w:b w:val="1"/>
+        </w:rPr>
+      </w:pPr>
+      <w:r>
+        <w:rPr>
+          <w:b w:val="1"/>
           <w:rtl w:val="0"/>
         </w:rPr>
         <w:t xml:space="preserve">Seu agente se aproxima de encontrar um política ótima, por exemplo,chegar ao destino no tempo mínimo possível e sem incorrer nenhuma penalidade? Como você descreveria uma política ótima para este problema?</w:t>
+      </w:r>
+    </w:p>
+    <w:p>
+      <w:pPr>
+        <w:pBdr/>
+        <w:contextualSpacing w:val="0"/>
+        <w:jc w:val="both"/>
+        <w:rPr/>
+      </w:pPr>
+      <w:r>
+        <w:rPr>
+          <w:rtl w:val="0"/>
+        </w:rPr>
+      </w:r>
+    </w:p>
+    <w:p>
+      <w:pPr>
+        <w:pBdr/>
+        <w:contextualSpacing w:val="0"/>
+        <w:jc w:val="both"/>
+        <w:rPr/>
+      </w:pPr>
+      <w:r>
+        <w:rPr>
+          <w:rtl w:val="0"/>
+        </w:rPr>
+        <w:t xml:space="preserve">Resposta:</w:t>
       </w:r>
     </w:p>
     <w:p>
@@ -4068,11 +3705,124 @@
       </w:rPr>
     </w:lvl>
   </w:abstractNum>
+  <w:abstractNum w:abstractNumId="3">
+    <w:lvl w:ilvl="0">
+      <w:start w:val="1"/>
+      <w:numFmt w:val="bullet"/>
+      <w:lvlText w:val="●"/>
+      <w:lvlJc w:val="left"/>
+      <w:pPr>
+        <w:ind w:left="720" w:firstLine="360"/>
+      </w:pPr>
+      <w:rPr>
+        <w:u w:val="none"/>
+      </w:rPr>
+    </w:lvl>
+    <w:lvl w:ilvl="1">
+      <w:start w:val="1"/>
+      <w:numFmt w:val="bullet"/>
+      <w:lvlText w:val="○"/>
+      <w:lvlJc w:val="left"/>
+      <w:pPr>
+        <w:ind w:left="1440" w:firstLine="1080"/>
+      </w:pPr>
+      <w:rPr>
+        <w:u w:val="none"/>
+      </w:rPr>
+    </w:lvl>
+    <w:lvl w:ilvl="2">
+      <w:start w:val="1"/>
+      <w:numFmt w:val="bullet"/>
+      <w:lvlText w:val="■"/>
+      <w:lvlJc w:val="left"/>
+      <w:pPr>
+        <w:ind w:left="2160" w:firstLine="1800"/>
+      </w:pPr>
+      <w:rPr>
+        <w:u w:val="none"/>
+      </w:rPr>
+    </w:lvl>
+    <w:lvl w:ilvl="3">
+      <w:start w:val="1"/>
+      <w:numFmt w:val="bullet"/>
+      <w:lvlText w:val="●"/>
+      <w:lvlJc w:val="left"/>
+      <w:pPr>
+        <w:ind w:left="2880" w:firstLine="2520"/>
+      </w:pPr>
+      <w:rPr>
+        <w:u w:val="none"/>
+      </w:rPr>
+    </w:lvl>
+    <w:lvl w:ilvl="4">
+      <w:start w:val="1"/>
+      <w:numFmt w:val="bullet"/>
+      <w:lvlText w:val="○"/>
+      <w:lvlJc w:val="left"/>
+      <w:pPr>
+        <w:ind w:left="3600" w:firstLine="3240"/>
+      </w:pPr>
+      <w:rPr>
+        <w:u w:val="none"/>
+      </w:rPr>
+    </w:lvl>
+    <w:lvl w:ilvl="5">
+      <w:start w:val="1"/>
+      <w:numFmt w:val="bullet"/>
+      <w:lvlText w:val="■"/>
+      <w:lvlJc w:val="left"/>
+      <w:pPr>
+        <w:ind w:left="4320" w:firstLine="3960"/>
+      </w:pPr>
+      <w:rPr>
+        <w:u w:val="none"/>
+      </w:rPr>
+    </w:lvl>
+    <w:lvl w:ilvl="6">
+      <w:start w:val="1"/>
+      <w:numFmt w:val="bullet"/>
+      <w:lvlText w:val="●"/>
+      <w:lvlJc w:val="left"/>
+      <w:pPr>
+        <w:ind w:left="5040" w:firstLine="4680"/>
+      </w:pPr>
+      <w:rPr>
+        <w:u w:val="none"/>
+      </w:rPr>
+    </w:lvl>
+    <w:lvl w:ilvl="7">
+      <w:start w:val="1"/>
+      <w:numFmt w:val="bullet"/>
+      <w:lvlText w:val="○"/>
+      <w:lvlJc w:val="left"/>
+      <w:pPr>
+        <w:ind w:left="5760" w:firstLine="5400"/>
+      </w:pPr>
+      <w:rPr>
+        <w:u w:val="none"/>
+      </w:rPr>
+    </w:lvl>
+    <w:lvl w:ilvl="8">
+      <w:start w:val="1"/>
+      <w:numFmt w:val="bullet"/>
+      <w:lvlText w:val="■"/>
+      <w:lvlJc w:val="left"/>
+      <w:pPr>
+        <w:ind w:left="6480" w:firstLine="6120"/>
+      </w:pPr>
+      <w:rPr>
+        <w:u w:val="none"/>
+      </w:rPr>
+    </w:lvl>
+  </w:abstractNum>
   <w:num w:numId="1">
     <w:abstractNumId w:val="1"/>
   </w:num>
   <w:num w:numId="2">
     <w:abstractNumId w:val="2"/>
+  </w:num>
+  <w:num w:numId="3">
+    <w:abstractNumId w:val="3"/>
   </w:num>
 </w:numbering>
 </file>

</xml_diff>

<commit_message>
Archives of the unsupervised learning project of the nanodegree machine learning engineer of Udacity
codes, features and docs: the last implementation of code, aproved of
Udacity Machine Learning Nanodegree
</commit_message>
<xml_diff>
--- a/report.docx
+++ b/report.docx
@@ -2446,34 +2446,7 @@
         <w:rPr>
           <w:rtl w:val="0"/>
         </w:rPr>
-        <w:t xml:space="preserve">Acredito que a direção da viagem seja um dado muito importante sobre esse modelo. A decisão que o carro à direita na interseção vai tomar ainda não foi qualificada então é uma implementação necessária para o código.</w:t>
-      </w:r>
-    </w:p>
-    <w:p>
-      <w:pPr>
-        <w:pBdr/>
-        <w:contextualSpacing w:val="0"/>
-        <w:jc w:val="both"/>
-        <w:rPr/>
-      </w:pPr>
-      <w:r>
-        <w:rPr>
-          <w:rtl w:val="0"/>
-        </w:rPr>
-      </w:r>
-    </w:p>
-    <w:p>
-      <w:pPr>
-        <w:pBdr/>
-        <w:contextualSpacing w:val="0"/>
-        <w:jc w:val="both"/>
-        <w:rPr/>
-      </w:pPr>
-      <w:r>
-        <w:rPr>
-          <w:rtl w:val="0"/>
-        </w:rPr>
-        <w:t xml:space="preserve">A direção da viagem (next_waypoint) é uma variável muito importante para esse modelo, a direção do próximo waypoint informa a melhor maneira para o smartcab se comportar. Sem esse dado seria impossível ensinar para o modelo se o smartcab deve virar a direita ou esquerda.</w:t>
+        <w:t xml:space="preserve">Acredito que a direção da viagem seja um dado muito importante sobre esse modelo. A direção da viagem (next_waypoint) é uma variável muito importante para esse modelo, a direção do próximo waypoint informa a melhor maneira para o smartcab se comportar. Sem esse dado seria impossível ensinar para o modelo se o smartcab deve virar a direita ou esquerda.</w:t>
       </w:r>
     </w:p>
     <w:p>
@@ -2554,6 +2527,33 @@
         <w:rPr>
           <w:rtl w:val="0"/>
         </w:rPr>
+        <w:t xml:space="preserve">É necessário saber o status de todos os carros na interseção. O principal e saber sobre os carros da esquerda. Não consigo pensar em um cenário em que nos preocupamos com carros à direita para esse modelo específico.</w:t>
+      </w:r>
+    </w:p>
+    <w:p>
+      <w:pPr>
+        <w:pBdr/>
+        <w:contextualSpacing w:val="0"/>
+        <w:jc w:val="both"/>
+        <w:rPr/>
+      </w:pPr>
+      <w:r>
+        <w:rPr>
+          <w:rtl w:val="0"/>
+        </w:rPr>
+      </w:r>
+    </w:p>
+    <w:p>
+      <w:pPr>
+        <w:pBdr/>
+        <w:contextualSpacing w:val="0"/>
+        <w:jc w:val="both"/>
+        <w:rPr/>
+      </w:pPr>
+      <w:r>
+        <w:rPr>
+          <w:rtl w:val="0"/>
+        </w:rPr>
         <w:t xml:space="preserve">É necessário saber o status de todos os carros nos cruzamentos porque podemos definir ações para esse smartcab, assim como quando fazemos auto escola aprendemos que alguns veículos têm prioridade com relação a outros, também existem regras quando um veículo está na esquerda ou na direita e sobre qual decisão deverá tomar.</w:t>
       </w:r>
     </w:p>
@@ -2711,6 +2711,58 @@
         <w:rPr>
           <w:rtl w:val="0"/>
         </w:rPr>
+      </w:r>
+    </w:p>
+    <w:p>
+      <w:pPr>
+        <w:pBdr/>
+        <w:contextualSpacing w:val="0"/>
+        <w:jc w:val="both"/>
+        <w:rPr/>
+      </w:pPr>
+      <w:r>
+        <w:rPr>
+          <w:rtl w:val="0"/>
+        </w:rPr>
+      </w:r>
+    </w:p>
+    <w:p>
+      <w:pPr>
+        <w:pBdr/>
+        <w:contextualSpacing w:val="0"/>
+        <w:jc w:val="both"/>
+        <w:rPr/>
+      </w:pPr>
+      <w:r>
+        <w:rPr>
+          <w:rtl w:val="0"/>
+        </w:rPr>
+      </w:r>
+    </w:p>
+    <w:p>
+      <w:pPr>
+        <w:pBdr/>
+        <w:contextualSpacing w:val="0"/>
+        <w:jc w:val="both"/>
+        <w:rPr/>
+      </w:pPr>
+      <w:r>
+        <w:rPr>
+          <w:rtl w:val="0"/>
+        </w:rPr>
+      </w:r>
+    </w:p>
+    <w:p>
+      <w:pPr>
+        <w:pBdr/>
+        <w:contextualSpacing w:val="0"/>
+        <w:jc w:val="both"/>
+        <w:rPr/>
+      </w:pPr>
+      <w:r>
+        <w:rPr>
+          <w:rtl w:val="0"/>
+        </w:rPr>
         <w:t xml:space="preserve">PERGUNTA 3: </w:t>
       </w:r>
     </w:p>
@@ -2795,7 +2847,50 @@
         <w:rPr>
           <w:rtl w:val="0"/>
         </w:rPr>
-        <w:t xml:space="preserve">Durante o processo de criação do modelo, eu fiz diversos testes, tirando e colocando variáveis, aumentando e diminuindo os valores, e após executando o agent.py para perceber quais caracteristicas melhor se enquandram para o modelo. Após diversos testes cheguei no resultado abaixo:</w:t>
+        <w:t xml:space="preserve">Durante o processo de criação do modelo, eu fiz diversos testes, tirando e colocando variáveis, aumentando e diminuindo os valores, e após executando o agent.py para perceber quais caracteristicas melhor se enquandram para o modelo. Abaixo vou registrar todas as tentativas após eu ter chegado a um modelo ideal de variáveis para esse modelo, separei aqui os principais testes.</w:t>
+      </w:r>
+    </w:p>
+    <w:p>
+      <w:pPr>
+        <w:pBdr/>
+        <w:contextualSpacing w:val="0"/>
+        <w:jc w:val="both"/>
+        <w:rPr/>
+      </w:pPr>
+      <w:r>
+        <w:rPr>
+          <w:rtl w:val="0"/>
+        </w:rPr>
+      </w:r>
+    </w:p>
+    <w:p>
+      <w:pPr>
+        <w:pBdr/>
+        <w:contextualSpacing w:val="0"/>
+        <w:jc w:val="both"/>
+        <w:rPr/>
+      </w:pPr>
+      <w:r>
+        <w:rPr>
+          <w:rtl w:val="0"/>
+        </w:rPr>
+      </w:r>
+    </w:p>
+    <w:p>
+      <w:pPr>
+        <w:pBdr/>
+        <w:contextualSpacing w:val="0"/>
+        <w:jc w:val="both"/>
+        <w:rPr>
+          <w:b w:val="1"/>
+        </w:rPr>
+      </w:pPr>
+      <w:r>
+        <w:rPr>
+          <w:b w:val="1"/>
+          <w:rtl w:val="0"/>
+        </w:rPr>
+        <w:t xml:space="preserve">Primeiro report do projeto.</w:t>
       </w:r>
     </w:p>
     <w:p>
@@ -2821,6 +2916,996 @@
         <w:ind w:left="720" w:hanging="360"/>
         <w:contextualSpacing w:val="1"/>
         <w:jc w:val="both"/>
+        <w:rPr/>
+      </w:pPr>
+      <w:r>
+        <w:rPr>
+          <w:rtl w:val="0"/>
+        </w:rPr>
+        <w:t xml:space="preserve">        self.state = {}</w:t>
+      </w:r>
+    </w:p>
+    <w:p>
+      <w:pPr>
+        <w:numPr>
+          <w:ilvl w:val="0"/>
+          <w:numId w:val="3"/>
+        </w:numPr>
+        <w:pBdr/>
+        <w:ind w:left="720" w:hanging="360"/>
+        <w:contextualSpacing w:val="1"/>
+        <w:jc w:val="both"/>
+        <w:rPr/>
+      </w:pPr>
+      <w:r>
+        <w:rPr>
+          <w:rtl w:val="0"/>
+        </w:rPr>
+        <w:t xml:space="preserve">        self.learning_rate = 0.5</w:t>
+      </w:r>
+    </w:p>
+    <w:p>
+      <w:pPr>
+        <w:numPr>
+          <w:ilvl w:val="0"/>
+          <w:numId w:val="3"/>
+        </w:numPr>
+        <w:pBdr/>
+        <w:ind w:left="720" w:hanging="360"/>
+        <w:contextualSpacing w:val="1"/>
+        <w:jc w:val="both"/>
+        <w:rPr/>
+      </w:pPr>
+      <w:r>
+        <w:rPr>
+          <w:rtl w:val="0"/>
+        </w:rPr>
+        <w:t xml:space="preserve">        self.exploration_rate = 0.8</w:t>
+      </w:r>
+    </w:p>
+    <w:p>
+      <w:pPr>
+        <w:numPr>
+          <w:ilvl w:val="0"/>
+          <w:numId w:val="3"/>
+        </w:numPr>
+        <w:pBdr/>
+        <w:ind w:left="720" w:hanging="360"/>
+        <w:contextualSpacing w:val="1"/>
+        <w:jc w:val="both"/>
+        <w:rPr/>
+      </w:pPr>
+      <w:r>
+        <w:rPr>
+          <w:rtl w:val="0"/>
+        </w:rPr>
+        <w:t xml:space="preserve">        self.exploration_degradation_rate = 0.0</w:t>
+      </w:r>
+    </w:p>
+    <w:p>
+      <w:pPr>
+        <w:numPr>
+          <w:ilvl w:val="0"/>
+          <w:numId w:val="3"/>
+        </w:numPr>
+        <w:pBdr/>
+        <w:ind w:left="720" w:hanging="360"/>
+        <w:contextualSpacing w:val="1"/>
+        <w:jc w:val="both"/>
+        <w:rPr/>
+      </w:pPr>
+      <w:r>
+        <w:rPr>
+          <w:rtl w:val="0"/>
+        </w:rPr>
+        <w:t xml:space="preserve">        self.discount_rate = 0.8</w:t>
+      </w:r>
+    </w:p>
+    <w:p>
+      <w:pPr>
+        <w:numPr>
+          <w:ilvl w:val="0"/>
+          <w:numId w:val="3"/>
+        </w:numPr>
+        <w:pBdr/>
+        <w:ind w:left="720" w:hanging="360"/>
+        <w:contextualSpacing w:val="1"/>
+        <w:jc w:val="both"/>
+        <w:rPr/>
+      </w:pPr>
+      <w:r>
+        <w:rPr>
+          <w:rtl w:val="0"/>
+        </w:rPr>
+        <w:t xml:space="preserve">        self.q_values = {}</w:t>
+      </w:r>
+    </w:p>
+    <w:p>
+      <w:pPr>
+        <w:numPr>
+          <w:ilvl w:val="0"/>
+          <w:numId w:val="3"/>
+        </w:numPr>
+        <w:pBdr/>
+        <w:ind w:left="720" w:hanging="360"/>
+        <w:contextualSpacing w:val="1"/>
+        <w:jc w:val="both"/>
+        <w:rPr/>
+      </w:pPr>
+      <w:r>
+        <w:rPr>
+          <w:rtl w:val="0"/>
+        </w:rPr>
+        <w:t xml:space="preserve">        self.valid_actions = [None, 'forward', 'left', 'right']</w:t>
+      </w:r>
+    </w:p>
+    <w:p>
+      <w:pPr>
+        <w:numPr>
+          <w:ilvl w:val="0"/>
+          <w:numId w:val="3"/>
+        </w:numPr>
+        <w:pBdr/>
+        <w:ind w:left="720" w:hanging="360"/>
+        <w:contextualSpacing w:val="1"/>
+        <w:jc w:val="both"/>
+        <w:rPr/>
+      </w:pPr>
+      <w:r>
+        <w:rPr>
+          <w:rtl w:val="0"/>
+        </w:rPr>
+        <w:t xml:space="preserve">        self.total_wins = 0</w:t>
+      </w:r>
+    </w:p>
+    <w:p>
+      <w:pPr>
+        <w:numPr>
+          <w:ilvl w:val="0"/>
+          <w:numId w:val="3"/>
+        </w:numPr>
+        <w:pBdr/>
+        <w:ind w:left="720" w:hanging="360"/>
+        <w:contextualSpacing w:val="1"/>
+        <w:jc w:val="both"/>
+        <w:rPr/>
+      </w:pPr>
+      <w:r>
+        <w:rPr>
+          <w:rtl w:val="0"/>
+        </w:rPr>
+        <w:t xml:space="preserve">        self.trial_infractions = 0</w:t>
+      </w:r>
+    </w:p>
+    <w:p>
+      <w:pPr>
+        <w:numPr>
+          <w:ilvl w:val="0"/>
+          <w:numId w:val="3"/>
+        </w:numPr>
+        <w:pBdr/>
+        <w:ind w:left="720" w:hanging="360"/>
+        <w:contextualSpacing w:val="1"/>
+        <w:jc w:val="both"/>
+        <w:rPr/>
+      </w:pPr>
+      <w:r>
+        <w:rPr>
+          <w:rtl w:val="0"/>
+        </w:rPr>
+        <w:t xml:space="preserve">        self.infractions_record = []</w:t>
+      </w:r>
+    </w:p>
+    <w:p>
+      <w:pPr>
+        <w:numPr>
+          <w:ilvl w:val="0"/>
+          <w:numId w:val="3"/>
+        </w:numPr>
+        <w:pBdr/>
+        <w:ind w:left="720" w:hanging="360"/>
+        <w:contextualSpacing w:val="1"/>
+        <w:jc w:val="both"/>
+        <w:rPr/>
+      </w:pPr>
+      <w:r>
+        <w:rPr>
+          <w:rtl w:val="0"/>
+        </w:rPr>
+        <w:t xml:space="preserve">        self.trial_count = 0</w:t>
+      </w:r>
+    </w:p>
+    <w:p>
+      <w:pPr>
+        <w:numPr>
+          <w:ilvl w:val="0"/>
+          <w:numId w:val="3"/>
+        </w:numPr>
+        <w:pBdr/>
+        <w:ind w:left="720" w:hanging="360"/>
+        <w:contextualSpacing w:val="1"/>
+        <w:jc w:val="both"/>
+        <w:rPr/>
+      </w:pPr>
+      <w:r>
+        <w:rPr>
+          <w:rtl w:val="0"/>
+        </w:rPr>
+        <w:t xml:space="preserve">        self.epsilon_annealing_rate = .01</w:t>
+      </w:r>
+    </w:p>
+    <w:p>
+      <w:pPr>
+        <w:numPr>
+          <w:ilvl w:val="0"/>
+          <w:numId w:val="3"/>
+        </w:numPr>
+        <w:pBdr/>
+        <w:ind w:left="720" w:hanging="360"/>
+        <w:contextualSpacing w:val="1"/>
+        <w:jc w:val="both"/>
+        <w:rPr/>
+      </w:pPr>
+      <w:r>
+        <w:rPr>
+          <w:rtl w:val="0"/>
+        </w:rPr>
+        <w:t xml:space="preserve">        self.episilon_reset_trials = 200</w:t>
+      </w:r>
+    </w:p>
+    <w:p>
+      <w:pPr>
+        <w:pBdr/>
+        <w:contextualSpacing w:val="0"/>
+        <w:jc w:val="both"/>
+        <w:rPr/>
+      </w:pPr>
+      <w:r>
+        <w:rPr>
+          <w:rtl w:val="0"/>
+        </w:rPr>
+      </w:r>
+    </w:p>
+    <w:p>
+      <w:pPr>
+        <w:pBdr/>
+        <w:contextualSpacing w:val="0"/>
+        <w:jc w:val="both"/>
+        <w:rPr/>
+      </w:pPr>
+      <w:r>
+        <w:rPr>
+          <w:rtl w:val="0"/>
+        </w:rPr>
+        <w:t xml:space="preserve">Primary agent has reached destination! = 69 | Primary agent ran out of time! Trial aborted = 31</w:t>
+      </w:r>
+    </w:p>
+    <w:p>
+      <w:pPr>
+        <w:pBdr/>
+        <w:contextualSpacing w:val="0"/>
+        <w:jc w:val="both"/>
+        <w:rPr/>
+      </w:pPr>
+      <w:r>
+        <w:rPr>
+          <w:rtl w:val="0"/>
+        </w:rPr>
+      </w:r>
+    </w:p>
+    <w:p>
+      <w:pPr>
+        <w:pBdr/>
+        <w:contextualSpacing w:val="0"/>
+        <w:jc w:val="both"/>
+        <w:rPr/>
+      </w:pPr>
+      <w:r>
+        <w:rPr>
+          <w:rtl w:val="0"/>
+        </w:rPr>
+      </w:r>
+    </w:p>
+    <w:p>
+      <w:pPr>
+        <w:pBdr/>
+        <w:contextualSpacing w:val="0"/>
+        <w:jc w:val="both"/>
+        <w:rPr>
+          <w:b w:val="1"/>
+        </w:rPr>
+      </w:pPr>
+      <w:r>
+        <w:rPr>
+          <w:b w:val="1"/>
+          <w:rtl w:val="0"/>
+        </w:rPr>
+        <w:t xml:space="preserve">Segundo report do projeto.</w:t>
+      </w:r>
+    </w:p>
+    <w:p>
+      <w:pPr>
+        <w:pBdr/>
+        <w:contextualSpacing w:val="0"/>
+        <w:jc w:val="both"/>
+        <w:rPr/>
+      </w:pPr>
+      <w:r>
+        <w:rPr>
+          <w:rtl w:val="0"/>
+        </w:rPr>
+      </w:r>
+    </w:p>
+    <w:p>
+      <w:pPr>
+        <w:numPr>
+          <w:ilvl w:val="0"/>
+          <w:numId w:val="3"/>
+        </w:numPr>
+        <w:pBdr/>
+        <w:ind w:left="720" w:hanging="360"/>
+        <w:contextualSpacing w:val="1"/>
+        <w:jc w:val="both"/>
+        <w:rPr/>
+      </w:pPr>
+      <w:r>
+        <w:rPr>
+          <w:rtl w:val="0"/>
+        </w:rPr>
+        <w:t xml:space="preserve">        self.state = {}</w:t>
+      </w:r>
+    </w:p>
+    <w:p>
+      <w:pPr>
+        <w:numPr>
+          <w:ilvl w:val="0"/>
+          <w:numId w:val="3"/>
+        </w:numPr>
+        <w:pBdr/>
+        <w:ind w:left="720" w:hanging="360"/>
+        <w:contextualSpacing w:val="1"/>
+        <w:jc w:val="both"/>
+        <w:rPr/>
+      </w:pPr>
+      <w:r>
+        <w:rPr>
+          <w:rtl w:val="0"/>
+        </w:rPr>
+        <w:t xml:space="preserve">        self.learning_rate = 0.5</w:t>
+      </w:r>
+    </w:p>
+    <w:p>
+      <w:pPr>
+        <w:numPr>
+          <w:ilvl w:val="0"/>
+          <w:numId w:val="3"/>
+        </w:numPr>
+        <w:pBdr/>
+        <w:ind w:left="720" w:hanging="360"/>
+        <w:contextualSpacing w:val="1"/>
+        <w:jc w:val="both"/>
+        <w:rPr/>
+      </w:pPr>
+      <w:r>
+        <w:rPr>
+          <w:rtl w:val="0"/>
+        </w:rPr>
+        <w:t xml:space="preserve">        self.exploration_rate = 0.8</w:t>
+      </w:r>
+    </w:p>
+    <w:p>
+      <w:pPr>
+        <w:numPr>
+          <w:ilvl w:val="0"/>
+          <w:numId w:val="3"/>
+        </w:numPr>
+        <w:pBdr/>
+        <w:ind w:left="720" w:hanging="360"/>
+        <w:contextualSpacing w:val="1"/>
+        <w:jc w:val="both"/>
+        <w:rPr/>
+      </w:pPr>
+      <w:r>
+        <w:rPr>
+          <w:rtl w:val="0"/>
+        </w:rPr>
+        <w:t xml:space="preserve">        self.exploration_degradation_rate = 0.0</w:t>
+      </w:r>
+    </w:p>
+    <w:p>
+      <w:pPr>
+        <w:numPr>
+          <w:ilvl w:val="0"/>
+          <w:numId w:val="3"/>
+        </w:numPr>
+        <w:pBdr/>
+        <w:ind w:left="720" w:hanging="360"/>
+        <w:contextualSpacing w:val="1"/>
+        <w:jc w:val="both"/>
+        <w:rPr/>
+      </w:pPr>
+      <w:r>
+        <w:rPr>
+          <w:rtl w:val="0"/>
+        </w:rPr>
+        <w:t xml:space="preserve">        self.discount_rate = 0.8</w:t>
+      </w:r>
+    </w:p>
+    <w:p>
+      <w:pPr>
+        <w:numPr>
+          <w:ilvl w:val="0"/>
+          <w:numId w:val="3"/>
+        </w:numPr>
+        <w:pBdr/>
+        <w:ind w:left="720" w:hanging="360"/>
+        <w:contextualSpacing w:val="1"/>
+        <w:jc w:val="both"/>
+        <w:rPr/>
+      </w:pPr>
+      <w:r>
+        <w:rPr>
+          <w:rtl w:val="0"/>
+        </w:rPr>
+        <w:t xml:space="preserve">        self.q_values = {}</w:t>
+      </w:r>
+    </w:p>
+    <w:p>
+      <w:pPr>
+        <w:numPr>
+          <w:ilvl w:val="0"/>
+          <w:numId w:val="3"/>
+        </w:numPr>
+        <w:pBdr/>
+        <w:ind w:left="720" w:hanging="360"/>
+        <w:contextualSpacing w:val="1"/>
+        <w:jc w:val="both"/>
+        <w:rPr/>
+      </w:pPr>
+      <w:r>
+        <w:rPr>
+          <w:rtl w:val="0"/>
+        </w:rPr>
+        <w:t xml:space="preserve">        self.valid_actions = [None, 'forward', 'left', 'right']</w:t>
+      </w:r>
+    </w:p>
+    <w:p>
+      <w:pPr>
+        <w:numPr>
+          <w:ilvl w:val="0"/>
+          <w:numId w:val="3"/>
+        </w:numPr>
+        <w:pBdr/>
+        <w:ind w:left="720" w:hanging="360"/>
+        <w:contextualSpacing w:val="1"/>
+        <w:jc w:val="both"/>
+        <w:rPr/>
+      </w:pPr>
+      <w:r>
+        <w:rPr>
+          <w:rtl w:val="0"/>
+        </w:rPr>
+        <w:t xml:space="preserve">        self.total_wins = 0</w:t>
+      </w:r>
+    </w:p>
+    <w:p>
+      <w:pPr>
+        <w:numPr>
+          <w:ilvl w:val="0"/>
+          <w:numId w:val="3"/>
+        </w:numPr>
+        <w:pBdr/>
+        <w:ind w:left="720" w:hanging="360"/>
+        <w:contextualSpacing w:val="1"/>
+        <w:jc w:val="both"/>
+        <w:rPr/>
+      </w:pPr>
+      <w:r>
+        <w:rPr>
+          <w:rtl w:val="0"/>
+        </w:rPr>
+        <w:t xml:space="preserve">        self.trial_infractions = 0</w:t>
+      </w:r>
+    </w:p>
+    <w:p>
+      <w:pPr>
+        <w:numPr>
+          <w:ilvl w:val="0"/>
+          <w:numId w:val="3"/>
+        </w:numPr>
+        <w:pBdr/>
+        <w:ind w:left="720" w:hanging="360"/>
+        <w:contextualSpacing w:val="1"/>
+        <w:jc w:val="both"/>
+        <w:rPr/>
+      </w:pPr>
+      <w:r>
+        <w:rPr>
+          <w:rtl w:val="0"/>
+        </w:rPr>
+        <w:t xml:space="preserve">        self.infractions_record = []</w:t>
+      </w:r>
+    </w:p>
+    <w:p>
+      <w:pPr>
+        <w:numPr>
+          <w:ilvl w:val="0"/>
+          <w:numId w:val="3"/>
+        </w:numPr>
+        <w:pBdr/>
+        <w:ind w:left="720" w:hanging="360"/>
+        <w:contextualSpacing w:val="1"/>
+        <w:jc w:val="both"/>
+        <w:rPr/>
+      </w:pPr>
+      <w:r>
+        <w:rPr>
+          <w:rtl w:val="0"/>
+        </w:rPr>
+        <w:t xml:space="preserve">        self.trial_count = 0</w:t>
+      </w:r>
+    </w:p>
+    <w:p>
+      <w:pPr>
+        <w:numPr>
+          <w:ilvl w:val="0"/>
+          <w:numId w:val="3"/>
+        </w:numPr>
+        <w:pBdr/>
+        <w:ind w:left="720" w:hanging="360"/>
+        <w:contextualSpacing w:val="1"/>
+        <w:jc w:val="both"/>
+        <w:rPr/>
+      </w:pPr>
+      <w:r>
+        <w:rPr>
+          <w:rtl w:val="0"/>
+        </w:rPr>
+        <w:t xml:space="preserve">        self.epsilon_annealing_rate = .01</w:t>
+      </w:r>
+    </w:p>
+    <w:p>
+      <w:pPr>
+        <w:numPr>
+          <w:ilvl w:val="0"/>
+          <w:numId w:val="3"/>
+        </w:numPr>
+        <w:pBdr/>
+        <w:ind w:left="720" w:hanging="360"/>
+        <w:contextualSpacing w:val="1"/>
+        <w:jc w:val="both"/>
+        <w:rPr/>
+      </w:pPr>
+      <w:r>
+        <w:rPr>
+          <w:rtl w:val="0"/>
+        </w:rPr>
+        <w:t xml:space="preserve">        self.episilon_reset_trials = 200</w:t>
+      </w:r>
+    </w:p>
+    <w:p>
+      <w:pPr>
+        <w:pBdr/>
+        <w:contextualSpacing w:val="0"/>
+        <w:jc w:val="both"/>
+        <w:rPr/>
+      </w:pPr>
+      <w:r>
+        <w:rPr>
+          <w:rtl w:val="0"/>
+        </w:rPr>
+      </w:r>
+    </w:p>
+    <w:p>
+      <w:pPr>
+        <w:pBdr/>
+        <w:contextualSpacing w:val="0"/>
+        <w:jc w:val="both"/>
+        <w:rPr/>
+      </w:pPr>
+      <w:r>
+        <w:rPr>
+          <w:rtl w:val="0"/>
+        </w:rPr>
+        <w:t xml:space="preserve">Primary agent has reached destination! = 25 | Primary agent ran out of time! Trial aborted = 74 </w:t>
+      </w:r>
+    </w:p>
+    <w:p>
+      <w:pPr>
+        <w:pBdr/>
+        <w:contextualSpacing w:val="0"/>
+        <w:jc w:val="both"/>
+        <w:rPr/>
+      </w:pPr>
+      <w:r>
+        <w:rPr>
+          <w:rtl w:val="0"/>
+        </w:rPr>
+      </w:r>
+    </w:p>
+    <w:p>
+      <w:pPr>
+        <w:pBdr/>
+        <w:contextualSpacing w:val="0"/>
+        <w:jc w:val="both"/>
+        <w:rPr/>
+      </w:pPr>
+      <w:r>
+        <w:rPr>
+          <w:rtl w:val="0"/>
+        </w:rPr>
+      </w:r>
+    </w:p>
+    <w:p>
+      <w:pPr>
+        <w:pBdr/>
+        <w:contextualSpacing w:val="0"/>
+        <w:jc w:val="both"/>
+        <w:rPr>
+          <w:b w:val="1"/>
+        </w:rPr>
+      </w:pPr>
+      <w:r>
+        <w:rPr>
+          <w:b w:val="1"/>
+          <w:rtl w:val="0"/>
+        </w:rPr>
+        <w:t xml:space="preserve">Terceiro report do projeto.</w:t>
+      </w:r>
+    </w:p>
+    <w:p>
+      <w:pPr>
+        <w:pBdr/>
+        <w:contextualSpacing w:val="0"/>
+        <w:jc w:val="both"/>
+        <w:rPr/>
+      </w:pPr>
+      <w:r>
+        <w:rPr>
+          <w:rtl w:val="0"/>
+        </w:rPr>
+      </w:r>
+    </w:p>
+    <w:p>
+      <w:pPr>
+        <w:numPr>
+          <w:ilvl w:val="0"/>
+          <w:numId w:val="3"/>
+        </w:numPr>
+        <w:pBdr/>
+        <w:ind w:left="720" w:hanging="360"/>
+        <w:contextualSpacing w:val="1"/>
+        <w:jc w:val="both"/>
+        <w:rPr/>
+      </w:pPr>
+      <w:r>
+        <w:rPr>
+          <w:rtl w:val="0"/>
+        </w:rPr>
+        <w:t xml:space="preserve">        self.state = {}</w:t>
+      </w:r>
+    </w:p>
+    <w:p>
+      <w:pPr>
+        <w:numPr>
+          <w:ilvl w:val="0"/>
+          <w:numId w:val="3"/>
+        </w:numPr>
+        <w:pBdr/>
+        <w:ind w:left="720" w:hanging="360"/>
+        <w:contextualSpacing w:val="1"/>
+        <w:jc w:val="both"/>
+        <w:rPr/>
+      </w:pPr>
+      <w:r>
+        <w:rPr>
+          <w:rtl w:val="0"/>
+        </w:rPr>
+        <w:t xml:space="preserve">        self.learning_rate = 0.6</w:t>
+      </w:r>
+    </w:p>
+    <w:p>
+      <w:pPr>
+        <w:numPr>
+          <w:ilvl w:val="0"/>
+          <w:numId w:val="3"/>
+        </w:numPr>
+        <w:pBdr/>
+        <w:ind w:left="720" w:hanging="360"/>
+        <w:contextualSpacing w:val="1"/>
+        <w:jc w:val="both"/>
+        <w:rPr/>
+      </w:pPr>
+      <w:r>
+        <w:rPr>
+          <w:rtl w:val="0"/>
+        </w:rPr>
+        <w:t xml:space="preserve">        self.exploration_rate = 0.1</w:t>
+      </w:r>
+    </w:p>
+    <w:p>
+      <w:pPr>
+        <w:numPr>
+          <w:ilvl w:val="0"/>
+          <w:numId w:val="3"/>
+        </w:numPr>
+        <w:pBdr/>
+        <w:ind w:left="720" w:hanging="360"/>
+        <w:contextualSpacing w:val="1"/>
+        <w:jc w:val="both"/>
+        <w:rPr/>
+      </w:pPr>
+      <w:r>
+        <w:rPr>
+          <w:rtl w:val="0"/>
+        </w:rPr>
+        <w:t xml:space="preserve">        self.exploration_degradation_rate = 0.001</w:t>
+      </w:r>
+    </w:p>
+    <w:p>
+      <w:pPr>
+        <w:numPr>
+          <w:ilvl w:val="0"/>
+          <w:numId w:val="3"/>
+        </w:numPr>
+        <w:pBdr/>
+        <w:ind w:left="720" w:hanging="360"/>
+        <w:contextualSpacing w:val="1"/>
+        <w:jc w:val="both"/>
+        <w:rPr/>
+      </w:pPr>
+      <w:r>
+        <w:rPr>
+          <w:rtl w:val="0"/>
+        </w:rPr>
+        <w:t xml:space="preserve">        self.discount_rate = 0.4</w:t>
+      </w:r>
+    </w:p>
+    <w:p>
+      <w:pPr>
+        <w:numPr>
+          <w:ilvl w:val="0"/>
+          <w:numId w:val="3"/>
+        </w:numPr>
+        <w:pBdr/>
+        <w:ind w:left="720" w:hanging="360"/>
+        <w:contextualSpacing w:val="1"/>
+        <w:jc w:val="both"/>
+        <w:rPr/>
+      </w:pPr>
+      <w:r>
+        <w:rPr>
+          <w:rtl w:val="0"/>
+        </w:rPr>
+        <w:t xml:space="preserve">        self.q_values = {}</w:t>
+      </w:r>
+    </w:p>
+    <w:p>
+      <w:pPr>
+        <w:numPr>
+          <w:ilvl w:val="0"/>
+          <w:numId w:val="3"/>
+        </w:numPr>
+        <w:pBdr/>
+        <w:ind w:left="720" w:hanging="360"/>
+        <w:contextualSpacing w:val="1"/>
+        <w:jc w:val="both"/>
+        <w:rPr/>
+      </w:pPr>
+      <w:r>
+        <w:rPr>
+          <w:rtl w:val="0"/>
+        </w:rPr>
+        <w:t xml:space="preserve">        self.valid_actions = [None, 'forward', 'left', 'right']</w:t>
+      </w:r>
+    </w:p>
+    <w:p>
+      <w:pPr>
+        <w:numPr>
+          <w:ilvl w:val="0"/>
+          <w:numId w:val="3"/>
+        </w:numPr>
+        <w:pBdr/>
+        <w:ind w:left="720" w:hanging="360"/>
+        <w:contextualSpacing w:val="1"/>
+        <w:jc w:val="both"/>
+        <w:rPr/>
+      </w:pPr>
+      <w:r>
+        <w:rPr>
+          <w:rtl w:val="0"/>
+        </w:rPr>
+        <w:t xml:space="preserve">        self.total_wins = 0</w:t>
+      </w:r>
+    </w:p>
+    <w:p>
+      <w:pPr>
+        <w:numPr>
+          <w:ilvl w:val="0"/>
+          <w:numId w:val="3"/>
+        </w:numPr>
+        <w:pBdr/>
+        <w:ind w:left="720" w:hanging="360"/>
+        <w:contextualSpacing w:val="1"/>
+        <w:jc w:val="both"/>
+        <w:rPr/>
+      </w:pPr>
+      <w:r>
+        <w:rPr>
+          <w:rtl w:val="0"/>
+        </w:rPr>
+        <w:t xml:space="preserve">        self.trial_infractions = 0</w:t>
+      </w:r>
+    </w:p>
+    <w:p>
+      <w:pPr>
+        <w:numPr>
+          <w:ilvl w:val="0"/>
+          <w:numId w:val="3"/>
+        </w:numPr>
+        <w:pBdr/>
+        <w:ind w:left="720" w:hanging="360"/>
+        <w:contextualSpacing w:val="1"/>
+        <w:jc w:val="both"/>
+        <w:rPr/>
+      </w:pPr>
+      <w:r>
+        <w:rPr>
+          <w:rtl w:val="0"/>
+        </w:rPr>
+        <w:t xml:space="preserve">        self.infractions_record = []</w:t>
+      </w:r>
+    </w:p>
+    <w:p>
+      <w:pPr>
+        <w:numPr>
+          <w:ilvl w:val="0"/>
+          <w:numId w:val="3"/>
+        </w:numPr>
+        <w:pBdr/>
+        <w:ind w:left="720" w:hanging="360"/>
+        <w:contextualSpacing w:val="1"/>
+        <w:jc w:val="both"/>
+        <w:rPr/>
+      </w:pPr>
+      <w:r>
+        <w:rPr>
+          <w:rtl w:val="0"/>
+        </w:rPr>
+        <w:t xml:space="preserve">        self.trial_count = 0</w:t>
+      </w:r>
+    </w:p>
+    <w:p>
+      <w:pPr>
+        <w:numPr>
+          <w:ilvl w:val="0"/>
+          <w:numId w:val="3"/>
+        </w:numPr>
+        <w:pBdr/>
+        <w:ind w:left="720" w:hanging="360"/>
+        <w:contextualSpacing w:val="1"/>
+        <w:jc w:val="both"/>
+        <w:rPr/>
+      </w:pPr>
+      <w:r>
+        <w:rPr>
+          <w:rtl w:val="0"/>
+        </w:rPr>
+        <w:t xml:space="preserve">        self.epsilon_annealing_rate = .01</w:t>
+      </w:r>
+    </w:p>
+    <w:p>
+      <w:pPr>
+        <w:numPr>
+          <w:ilvl w:val="0"/>
+          <w:numId w:val="3"/>
+        </w:numPr>
+        <w:pBdr/>
+        <w:ind w:left="720" w:hanging="360"/>
+        <w:contextualSpacing w:val="1"/>
+        <w:jc w:val="both"/>
+        <w:rPr/>
+      </w:pPr>
+      <w:r>
+        <w:rPr>
+          <w:rtl w:val="0"/>
+        </w:rPr>
+        <w:t xml:space="preserve">        self.episilon_reset_trials = 200</w:t>
+      </w:r>
+    </w:p>
+    <w:p>
+      <w:pPr>
+        <w:pBdr/>
+        <w:contextualSpacing w:val="0"/>
+        <w:jc w:val="both"/>
+        <w:rPr/>
+      </w:pPr>
+      <w:r>
+        <w:rPr>
+          <w:rtl w:val="0"/>
+        </w:rPr>
+      </w:r>
+    </w:p>
+    <w:p>
+      <w:pPr>
+        <w:pBdr/>
+        <w:contextualSpacing w:val="0"/>
+        <w:jc w:val="both"/>
+        <w:rPr/>
+      </w:pPr>
+      <w:r>
+        <w:rPr>
+          <w:rtl w:val="0"/>
+        </w:rPr>
+        <w:t xml:space="preserve">Primary agent has reached destination! = 95 | Primary agent ran out of time! Trial aborted = 5 </w:t>
+      </w:r>
+    </w:p>
+    <w:p>
+      <w:pPr>
+        <w:pBdr/>
+        <w:contextualSpacing w:val="0"/>
+        <w:jc w:val="both"/>
+        <w:rPr/>
+      </w:pPr>
+      <w:r>
+        <w:rPr>
+          <w:rtl w:val="0"/>
+        </w:rPr>
+      </w:r>
+    </w:p>
+    <w:p>
+      <w:pPr>
+        <w:pBdr/>
+        <w:contextualSpacing w:val="0"/>
+        <w:jc w:val="both"/>
+        <w:rPr/>
+      </w:pPr>
+      <w:r>
+        <w:rPr>
+          <w:rtl w:val="0"/>
+        </w:rPr>
+      </w:r>
+    </w:p>
+    <w:p>
+      <w:pPr>
+        <w:pBdr/>
+        <w:contextualSpacing w:val="0"/>
+        <w:jc w:val="both"/>
+        <w:rPr>
+          <w:b w:val="1"/>
+        </w:rPr>
+      </w:pPr>
+      <w:r>
+        <w:rPr>
+          <w:b w:val="1"/>
+          <w:rtl w:val="0"/>
+        </w:rPr>
+        <w:t xml:space="preserve">Reportação final do projeto.</w:t>
+      </w:r>
+    </w:p>
+    <w:p>
+      <w:pPr>
+        <w:pBdr/>
+        <w:contextualSpacing w:val="0"/>
+        <w:jc w:val="both"/>
+        <w:rPr/>
+      </w:pPr>
+      <w:r>
+        <w:rPr>
+          <w:rtl w:val="0"/>
+        </w:rPr>
+      </w:r>
+    </w:p>
+    <w:p>
+      <w:pPr>
+        <w:numPr>
+          <w:ilvl w:val="0"/>
+          <w:numId w:val="3"/>
+        </w:numPr>
+        <w:pBdr/>
+        <w:ind w:left="720" w:hanging="360"/>
+        <w:contextualSpacing w:val="1"/>
+        <w:jc w:val="both"/>
         <w:rPr>
           <w:u w:val="none"/>
         </w:rPr>
@@ -3086,29 +4171,347 @@
     </w:p>
     <w:p>
       <w:pPr>
-        <w:pBdr/>
-        <w:contextualSpacing w:val="0"/>
-        <w:jc w:val="both"/>
-        <w:rPr/>
-      </w:pPr>
-      <w:r>
-        <w:rPr>
-          <w:rtl w:val="0"/>
-        </w:rPr>
-      </w:r>
-    </w:p>
-    <w:p>
-      <w:pPr>
-        <w:pBdr/>
-        <w:contextualSpacing w:val="0"/>
-        <w:jc w:val="both"/>
-        <w:rPr/>
-      </w:pPr>
-      <w:r>
-        <w:rPr>
-          <w:rtl w:val="0"/>
-        </w:rPr>
-        <w:t xml:space="preserve">Não consegui fazer a impressão do modelo, porém olhando visualmente pude perceber que em mais ou menos 90% das tentativas o smartcab conseguiu chegar ao seu destino.</w:t>
+        <w:numPr>
+          <w:ilvl w:val="0"/>
+          <w:numId w:val="3"/>
+        </w:numPr>
+        <w:pBdr/>
+        <w:ind w:left="720" w:hanging="360"/>
+        <w:contextualSpacing w:val="1"/>
+        <w:jc w:val="both"/>
+        <w:rPr>
+          <w:u w:val="none"/>
+        </w:rPr>
+      </w:pPr>
+      <w:r>
+        <w:rPr>
+          <w:rtl w:val="0"/>
+        </w:rPr>
+        <w:t xml:space="preserve">        trials = 100</w:t>
+      </w:r>
+    </w:p>
+    <w:p>
+      <w:pPr>
+        <w:pBdr/>
+        <w:contextualSpacing w:val="0"/>
+        <w:jc w:val="both"/>
+        <w:rPr/>
+      </w:pPr>
+      <w:r>
+        <w:rPr>
+          <w:rtl w:val="0"/>
+        </w:rPr>
+      </w:r>
+    </w:p>
+    <w:p>
+      <w:pPr>
+        <w:pBdr/>
+        <w:contextualSpacing w:val="0"/>
+        <w:jc w:val="both"/>
+        <w:rPr/>
+      </w:pPr>
+      <w:r>
+        <w:rPr>
+          <w:rtl w:val="0"/>
+        </w:rPr>
+        <w:t xml:space="preserve">Primary agent has reached destination! = 98 | Primary agent ran out</w:t>
+      </w:r>
+      <w:r>
+        <w:rPr>
+          <w:rtl w:val="0"/>
+        </w:rPr>
+        <w:t xml:space="preserve"> of time! Trial aborted = 2 </w:t>
+      </w:r>
+      <w:r>
+        <w:rPr>
+          <w:rtl w:val="0"/>
+        </w:rPr>
+      </w:r>
+    </w:p>
+    <w:p>
+      <w:pPr>
+        <w:pBdr/>
+        <w:contextualSpacing w:val="0"/>
+        <w:jc w:val="both"/>
+        <w:rPr/>
+      </w:pPr>
+      <w:r>
+        <w:rPr>
+          <w:rtl w:val="0"/>
+        </w:rPr>
+      </w:r>
+    </w:p>
+    <w:p>
+      <w:pPr>
+        <w:pBdr/>
+        <w:contextualSpacing w:val="0"/>
+        <w:jc w:val="both"/>
+        <w:rPr/>
+      </w:pPr>
+      <w:r>
+        <w:rPr>
+          <w:rtl w:val="0"/>
+        </w:rPr>
+      </w:r>
+    </w:p>
+    <w:p>
+      <w:pPr>
+        <w:pBdr/>
+        <w:contextualSpacing w:val="0"/>
+        <w:jc w:val="both"/>
+        <w:rPr/>
+      </w:pPr>
+      <w:r>
+        <w:rPr>
+          <w:rtl w:val="0"/>
+        </w:rPr>
+      </w:r>
+    </w:p>
+    <w:p>
+      <w:pPr>
+        <w:pBdr/>
+        <w:contextualSpacing w:val="0"/>
+        <w:jc w:val="both"/>
+        <w:rPr/>
+      </w:pPr>
+      <w:r>
+        <w:rPr>
+          <w:rtl w:val="0"/>
+        </w:rPr>
+      </w:r>
+    </w:p>
+    <w:p>
+      <w:pPr>
+        <w:pBdr/>
+        <w:contextualSpacing w:val="0"/>
+        <w:jc w:val="both"/>
+        <w:rPr/>
+      </w:pPr>
+      <w:r>
+        <w:rPr>
+          <w:rtl w:val="0"/>
+        </w:rPr>
+      </w:r>
+    </w:p>
+    <w:p>
+      <w:pPr>
+        <w:pBdr/>
+        <w:contextualSpacing w:val="0"/>
+        <w:jc w:val="both"/>
+        <w:rPr/>
+      </w:pPr>
+      <w:r>
+        <w:rPr>
+          <w:rtl w:val="0"/>
+        </w:rPr>
+      </w:r>
+    </w:p>
+    <w:p>
+      <w:pPr>
+        <w:pBdr/>
+        <w:contextualSpacing w:val="0"/>
+        <w:jc w:val="both"/>
+        <w:rPr/>
+      </w:pPr>
+      <w:r>
+        <w:rPr>
+          <w:rtl w:val="0"/>
+        </w:rPr>
+      </w:r>
+    </w:p>
+    <w:p>
+      <w:pPr>
+        <w:pBdr/>
+        <w:contextualSpacing w:val="0"/>
+        <w:jc w:val="both"/>
+        <w:rPr/>
+      </w:pPr>
+      <w:r>
+        <w:rPr>
+          <w:rtl w:val="0"/>
+        </w:rPr>
+      </w:r>
+    </w:p>
+    <w:p>
+      <w:pPr>
+        <w:pBdr/>
+        <w:contextualSpacing w:val="0"/>
+        <w:jc w:val="both"/>
+        <w:rPr/>
+      </w:pPr>
+      <w:r>
+        <w:rPr>
+          <w:rtl w:val="0"/>
+        </w:rPr>
+      </w:r>
+    </w:p>
+    <w:p>
+      <w:pPr>
+        <w:pBdr/>
+        <w:contextualSpacing w:val="0"/>
+        <w:jc w:val="both"/>
+        <w:rPr/>
+      </w:pPr>
+      <w:r>
+        <w:rPr>
+          <w:rtl w:val="0"/>
+        </w:rPr>
+      </w:r>
+    </w:p>
+    <w:p>
+      <w:pPr>
+        <w:pBdr/>
+        <w:contextualSpacing w:val="0"/>
+        <w:jc w:val="both"/>
+        <w:rPr/>
+      </w:pPr>
+      <w:r>
+        <w:rPr>
+          <w:rtl w:val="0"/>
+        </w:rPr>
+      </w:r>
+    </w:p>
+    <w:p>
+      <w:pPr>
+        <w:pBdr/>
+        <w:contextualSpacing w:val="0"/>
+        <w:jc w:val="both"/>
+        <w:rPr/>
+      </w:pPr>
+      <w:r>
+        <w:rPr>
+          <w:rtl w:val="0"/>
+        </w:rPr>
+      </w:r>
+    </w:p>
+    <w:p>
+      <w:pPr>
+        <w:pBdr/>
+        <w:contextualSpacing w:val="0"/>
+        <w:jc w:val="both"/>
+        <w:rPr/>
+      </w:pPr>
+      <w:r>
+        <w:rPr>
+          <w:rtl w:val="0"/>
+        </w:rPr>
+      </w:r>
+    </w:p>
+    <w:p>
+      <w:pPr>
+        <w:pBdr/>
+        <w:contextualSpacing w:val="0"/>
+        <w:jc w:val="both"/>
+        <w:rPr/>
+      </w:pPr>
+      <w:r>
+        <w:rPr>
+          <w:rtl w:val="0"/>
+        </w:rPr>
+      </w:r>
+    </w:p>
+    <w:p>
+      <w:pPr>
+        <w:pBdr/>
+        <w:contextualSpacing w:val="0"/>
+        <w:jc w:val="both"/>
+        <w:rPr/>
+      </w:pPr>
+      <w:r>
+        <w:rPr>
+          <w:rtl w:val="0"/>
+        </w:rPr>
+      </w:r>
+    </w:p>
+    <w:p>
+      <w:pPr>
+        <w:pBdr/>
+        <w:contextualSpacing w:val="0"/>
+        <w:jc w:val="both"/>
+        <w:rPr/>
+      </w:pPr>
+      <w:r>
+        <w:rPr>
+          <w:rtl w:val="0"/>
+        </w:rPr>
+      </w:r>
+    </w:p>
+    <w:p>
+      <w:pPr>
+        <w:pBdr/>
+        <w:contextualSpacing w:val="0"/>
+        <w:jc w:val="both"/>
+        <w:rPr/>
+      </w:pPr>
+      <w:r>
+        <w:rPr>
+          <w:rtl w:val="0"/>
+        </w:rPr>
+      </w:r>
+    </w:p>
+    <w:p>
+      <w:pPr>
+        <w:pBdr/>
+        <w:contextualSpacing w:val="0"/>
+        <w:jc w:val="both"/>
+        <w:rPr/>
+      </w:pPr>
+      <w:r>
+        <w:rPr>
+          <w:rtl w:val="0"/>
+        </w:rPr>
+      </w:r>
+    </w:p>
+    <w:p>
+      <w:pPr>
+        <w:pBdr/>
+        <w:contextualSpacing w:val="0"/>
+        <w:jc w:val="both"/>
+        <w:rPr/>
+      </w:pPr>
+      <w:r>
+        <w:rPr>
+          <w:rtl w:val="0"/>
+        </w:rPr>
+      </w:r>
+    </w:p>
+    <w:p>
+      <w:pPr>
+        <w:pBdr/>
+        <w:contextualSpacing w:val="0"/>
+        <w:jc w:val="both"/>
+        <w:rPr/>
+      </w:pPr>
+      <w:r>
+        <w:rPr>
+          <w:rtl w:val="0"/>
+        </w:rPr>
+      </w:r>
+    </w:p>
+    <w:p>
+      <w:pPr>
+        <w:pBdr/>
+        <w:contextualSpacing w:val="0"/>
+        <w:jc w:val="both"/>
+        <w:rPr/>
+      </w:pPr>
+      <w:r>
+        <w:rPr>
+          <w:rtl w:val="0"/>
+        </w:rPr>
+      </w:r>
+    </w:p>
+    <w:p>
+      <w:pPr>
+        <w:pBdr/>
+        <w:contextualSpacing w:val="0"/>
+        <w:jc w:val="both"/>
+        <w:rPr/>
+      </w:pPr>
+      <w:r>
+        <w:rPr>
+          <w:rtl w:val="0"/>
+        </w:rPr>
       </w:r>
     </w:p>
     <w:p>
@@ -3399,7 +4802,7 @@
           <w:b w:val="1"/>
           <w:rtl w:val="0"/>
         </w:rPr>
-        <w:t xml:space="preserve">Seu agente se aproxima de encontrar um política ótima, por exemplo,chegar ao destino no tempo mínimo possível e sem incorrer nenhuma penalidade? Como você descreveria uma política ótima para este problema?</w:t>
+        <w:t xml:space="preserve">Seu agente se aproxima de encontrar uma política ótima, por exemplo,chegar ao destino no tempo mínimo possível e sem incorrer nenhuma penalidade? Como você descreveria uma política ótima para este problema?</w:t>
       </w:r>
     </w:p>
     <w:p>
@@ -3453,7 +4856,34 @@
         <w:rPr>
           <w:rtl w:val="0"/>
         </w:rPr>
-        <w:t xml:space="preserve">Eu acredito que cheguei em um modelo bem interessante, porém com certeza esse algoritmo poderia ser melhorado, ele consegue chegar ao destino sem penalidades porém em todas as tentativas ele estourou o tempo. A maior preocupação ao se treinar um smartcab e não violar a lei, se envolver em acidentes e chegar na hora em seu objetivo, se o modelo  conseguir chegar 90% das vezes no tempo certo sem infringir leis de trânsito e se acidentar acredito que o modelo seja adequado. Acredito que a melhor política para esse modelo seria um acerto de 100%, é claro se for possível de chegar a perfeição para um modelo de carro autônomo.</w:t>
+        <w:t xml:space="preserve">Uma política ótima para esse problemas seria um modelo onde o agente não se envolve em acidentes e chegue no destino no tempo correto, para criar um agente sem o uso de técnicas de aprendizagem por reforço seria basicamente criar um modelo ensinado por um instrutor de auto escola, onde o agente teria opções de movimento pré definidas. Dessa forma acredito que cheguei a um modelo com uma política interessante.</w:t>
+      </w:r>
+    </w:p>
+    <w:p>
+      <w:pPr>
+        <w:pBdr/>
+        <w:contextualSpacing w:val="0"/>
+        <w:jc w:val="both"/>
+        <w:rPr/>
+      </w:pPr>
+      <w:r>
+        <w:rPr>
+          <w:rtl w:val="0"/>
+        </w:rPr>
+      </w:r>
+    </w:p>
+    <w:p>
+      <w:pPr>
+        <w:pBdr/>
+        <w:contextualSpacing w:val="0"/>
+        <w:jc w:val="both"/>
+        <w:rPr/>
+      </w:pPr>
+      <w:r>
+        <w:rPr>
+          <w:rtl w:val="0"/>
+        </w:rPr>
+        <w:t xml:space="preserve">A maior preocupação ao se treinar um smartcab e não violar a lei, se envolver em acidentes e chegar na hora em seu objetivo, se o modelo  conseguir chegar 98% das vezes no tempo certo sem infringir leis de trânsito e se acidentar acredito que o modelo seja adequado. Acredito que a melhor política para esse modelo seria um acerto de 100%, é claro se for possível de chegar a perfeição para um modelo de carro autônomo.</w:t>
       </w:r>
     </w:p>
     <w:sectPr>

</xml_diff>